<commit_message>
update documentation init raspberry
</commit_message>
<xml_diff>
--- a/doc/initRaspberry/INIT la raspberry.docx
+++ b/doc/initRaspberry/INIT la raspberry.docx
@@ -30,7 +30,27 @@
         <w:rPr>
           <w:rFonts w:ascii="Aptos" w:eastAsia="Aptos" w:hAnsi="Aptos" w:cs="Aptos"/>
         </w:rPr>
-        <w:t xml:space="preserve">La page web afin de se connecter : </w:t>
+        <w:t xml:space="preserve">page web </w:t>
+      </w:r>
+      <w:r>
+        <w:rPr>
+          <w:rFonts w:ascii="Aptos" w:eastAsia="Aptos" w:hAnsi="Aptos" w:cs="Aptos"/>
+        </w:rPr>
+        <w:t xml:space="preserve">de </w:t>
+      </w:r>
+      <w:proofErr w:type="spellStart"/>
+      <w:r>
+        <w:rPr>
+          <w:rFonts w:ascii="Aptos" w:eastAsia="Aptos" w:hAnsi="Aptos" w:cs="Aptos"/>
+        </w:rPr>
+        <w:t>connection</w:t>
+      </w:r>
+      <w:proofErr w:type="spellEnd"/>
+      <w:r>
+        <w:rPr>
+          <w:rFonts w:ascii="Aptos" w:eastAsia="Aptos" w:hAnsi="Aptos" w:cs="Aptos"/>
+        </w:rPr>
+        <w:t xml:space="preserve"> : </w:t>
       </w:r>
       <w:r>
         <w:rPr>
@@ -1346,6 +1366,7 @@
         </w:rPr>
       </w:pPr>
       <w:proofErr w:type="spellStart"/>
+      <w:proofErr w:type="gramStart"/>
       <w:r>
         <w:rPr>
           <w:rFonts w:ascii="Consolas" w:eastAsia="Consolas" w:hAnsi="Consolas" w:cs="Consolas"/>
@@ -1356,6 +1377,7 @@
         <w:t>nameserver</w:t>
       </w:r>
       <w:proofErr w:type="spellEnd"/>
+      <w:proofErr w:type="gramEnd"/>
       <w:r>
         <w:rPr>
           <w:rFonts w:ascii="Consolas" w:eastAsia="Consolas" w:hAnsi="Consolas" w:cs="Consolas"/>
@@ -1378,6 +1400,7 @@
         </w:rPr>
       </w:pPr>
       <w:proofErr w:type="spellStart"/>
+      <w:proofErr w:type="gramStart"/>
       <w:r>
         <w:rPr>
           <w:rFonts w:ascii="Consolas" w:eastAsia="Consolas" w:hAnsi="Consolas" w:cs="Consolas"/>
@@ -1388,6 +1411,7 @@
         <w:t>nameserver</w:t>
       </w:r>
       <w:proofErr w:type="spellEnd"/>
+      <w:proofErr w:type="gramEnd"/>
       <w:r>
         <w:rPr>
           <w:rFonts w:ascii="Consolas" w:eastAsia="Consolas" w:hAnsi="Consolas" w:cs="Consolas"/>
@@ -1527,6 +1551,7 @@
           <w:lang w:val="en-US"/>
         </w:rPr>
       </w:pPr>
+      <w:proofErr w:type="gramStart"/>
       <w:r>
         <w:rPr>
           <w:rFonts w:ascii="Aptos" w:eastAsia="Aptos" w:hAnsi="Aptos" w:cs="Aptos"/>
@@ -1535,6 +1560,7 @@
         </w:rPr>
         <w:t>GitHub :</w:t>
       </w:r>
+      <w:proofErr w:type="gramEnd"/>
     </w:p>
     <w:p>
       <w:pPr>
@@ -1578,14 +1604,25 @@
         <w:shd w:val="clear" w:color="auto" w:fill="1F1F1F"/>
         <w:spacing w:after="0"/>
       </w:pPr>
-      <w:r>
-        <w:rPr>
-          <w:rFonts w:ascii="Consolas" w:eastAsia="Consolas" w:hAnsi="Consolas" w:cs="Consolas"/>
-          <w:color w:val="C586C0"/>
-          <w:sz w:val="21"/>
-          <w:szCs w:val="21"/>
-        </w:rPr>
-        <w:t>cd /Documents/</w:t>
+      <w:proofErr w:type="gramStart"/>
+      <w:r>
+        <w:rPr>
+          <w:rFonts w:ascii="Consolas" w:eastAsia="Consolas" w:hAnsi="Consolas" w:cs="Consolas"/>
+          <w:color w:val="C586C0"/>
+          <w:sz w:val="21"/>
+          <w:szCs w:val="21"/>
+        </w:rPr>
+        <w:t>cd</w:t>
+      </w:r>
+      <w:proofErr w:type="gramEnd"/>
+      <w:r>
+        <w:rPr>
+          <w:rFonts w:ascii="Consolas" w:eastAsia="Consolas" w:hAnsi="Consolas" w:cs="Consolas"/>
+          <w:color w:val="C586C0"/>
+          <w:sz w:val="21"/>
+          <w:szCs w:val="21"/>
+        </w:rPr>
+        <w:t xml:space="preserve"> /Documents/</w:t>
       </w:r>
     </w:p>
     <w:p>
@@ -1593,14 +1630,25 @@
         <w:shd w:val="clear" w:color="auto" w:fill="1F1F1F"/>
         <w:spacing w:after="0"/>
       </w:pPr>
-      <w:r>
-        <w:rPr>
-          <w:rFonts w:ascii="Consolas" w:eastAsia="Consolas" w:hAnsi="Consolas" w:cs="Consolas"/>
-          <w:color w:val="C586C0"/>
-          <w:sz w:val="21"/>
-          <w:szCs w:val="21"/>
-        </w:rPr>
-        <w:t xml:space="preserve">git clone </w:t>
+      <w:proofErr w:type="gramStart"/>
+      <w:r>
+        <w:rPr>
+          <w:rFonts w:ascii="Consolas" w:eastAsia="Consolas" w:hAnsi="Consolas" w:cs="Consolas"/>
+          <w:color w:val="C586C0"/>
+          <w:sz w:val="21"/>
+          <w:szCs w:val="21"/>
+        </w:rPr>
+        <w:t>git</w:t>
+      </w:r>
+      <w:proofErr w:type="gramEnd"/>
+      <w:r>
+        <w:rPr>
+          <w:rFonts w:ascii="Consolas" w:eastAsia="Consolas" w:hAnsi="Consolas" w:cs="Consolas"/>
+          <w:color w:val="C586C0"/>
+          <w:sz w:val="21"/>
+          <w:szCs w:val="21"/>
+        </w:rPr>
+        <w:t xml:space="preserve"> clone </w:t>
       </w:r>
       <w:hyperlink r:id="rId5">
         <w:r>
@@ -1845,14 +1893,22 @@
         <w:rPr>
           <w:rFonts w:ascii="Aptos" w:eastAsia="Aptos" w:hAnsi="Aptos" w:cs="Aptos"/>
         </w:rPr>
-        <w:t>lancera le fichier main du jeu)</w:t>
-      </w:r>
+        <w:t>lancera le fichier main du jeu</w:t>
+      </w:r>
+      <w:proofErr w:type="gramStart"/>
       <w:r>
         <w:rPr>
           <w:rFonts w:ascii="Aptos" w:eastAsia="Aptos" w:hAnsi="Aptos" w:cs="Aptos"/>
         </w:rPr>
+        <w:t>)</w:t>
+      </w:r>
+      <w:r>
+        <w:rPr>
+          <w:rFonts w:ascii="Aptos" w:eastAsia="Aptos" w:hAnsi="Aptos" w:cs="Aptos"/>
+        </w:rPr>
         <w:t>:</w:t>
       </w:r>
+      <w:proofErr w:type="gramEnd"/>
     </w:p>
     <w:p>
       <w:pPr>
@@ -2660,7 +2716,18 @@
           <w:szCs w:val="21"/>
           <w:lang w:val="en-US" w:eastAsia="fr-FR"/>
         </w:rPr>
-        <w:t>'../Desktop/dossier/dossier/styles.css'</w:t>
+        <w:t>'../Desktop/dossier/dossier/styles.css</w:t>
+      </w:r>
+      <w:proofErr w:type="gramStart"/>
+      <w:r>
+        <w:rPr>
+          <w:rFonts w:ascii="Consolas" w:eastAsia="Times New Roman" w:hAnsi="Consolas" w:cs="Times New Roman"/>
+          <w:color w:val="5BEC95"/>
+          <w:sz w:val="21"/>
+          <w:szCs w:val="21"/>
+          <w:lang w:val="en-US" w:eastAsia="fr-FR"/>
+        </w:rPr>
+        <w:t>'</w:t>
       </w:r>
       <w:r>
         <w:rPr>
@@ -2680,7 +2747,18 @@
           <w:szCs w:val="21"/>
           <w:lang w:val="en-US" w:eastAsia="fr-FR"/>
         </w:rPr>
-        <w:t># Update with the correct path</w:t>
+        <w:t>#</w:t>
+      </w:r>
+      <w:proofErr w:type="gramEnd"/>
+      <w:r>
+        <w:rPr>
+          <w:rFonts w:ascii="Consolas" w:eastAsia="Times New Roman" w:hAnsi="Consolas" w:cs="Times New Roman"/>
+          <w:color w:val="707A84"/>
+          <w:sz w:val="21"/>
+          <w:szCs w:val="21"/>
+          <w:lang w:val="en-US" w:eastAsia="fr-FR"/>
+        </w:rPr>
+        <w:t xml:space="preserve"> Update with the correct path</w:t>
       </w:r>
     </w:p>
     <w:p>
@@ -2884,7 +2962,18 @@
           <w:szCs w:val="21"/>
           <w:lang w:val="en-US" w:eastAsia="fr-FR"/>
         </w:rPr>
-        <w:t>'/path/to/your/main.py'</w:t>
+        <w:t>'/path/to/your/main.py</w:t>
+      </w:r>
+      <w:proofErr w:type="gramStart"/>
+      <w:r>
+        <w:rPr>
+          <w:rFonts w:ascii="Consolas" w:eastAsia="Times New Roman" w:hAnsi="Consolas" w:cs="Times New Roman"/>
+          <w:color w:val="5BEC95"/>
+          <w:sz w:val="21"/>
+          <w:szCs w:val="21"/>
+          <w:lang w:val="en-US" w:eastAsia="fr-FR"/>
+        </w:rPr>
+        <w:t>'</w:t>
       </w:r>
       <w:r>
         <w:rPr>
@@ -2904,7 +2993,18 @@
           <w:szCs w:val="21"/>
           <w:lang w:val="en-US" w:eastAsia="fr-FR"/>
         </w:rPr>
-        <w:t># Update with the correct path (start the game)</w:t>
+        <w:t>#</w:t>
+      </w:r>
+      <w:proofErr w:type="gramEnd"/>
+      <w:r>
+        <w:rPr>
+          <w:rFonts w:ascii="Consolas" w:eastAsia="Times New Roman" w:hAnsi="Consolas" w:cs="Times New Roman"/>
+          <w:color w:val="707A84"/>
+          <w:sz w:val="21"/>
+          <w:szCs w:val="21"/>
+          <w:lang w:val="en-US" w:eastAsia="fr-FR"/>
+        </w:rPr>
+        <w:t xml:space="preserve"> Update with the correct path (start the game)</w:t>
       </w:r>
     </w:p>
     <w:p>
@@ -2956,6 +3056,7 @@
         </w:rPr>
         <w:t xml:space="preserve"> = </w:t>
       </w:r>
+      <w:proofErr w:type="gramStart"/>
       <w:r>
         <w:rPr>
           <w:rFonts w:ascii="Consolas" w:eastAsia="Times New Roman" w:hAnsi="Consolas" w:cs="Times New Roman"/>
@@ -2984,7 +3085,18 @@
           <w:szCs w:val="21"/>
           <w:lang w:val="en-US" w:eastAsia="fr-FR"/>
         </w:rPr>
-        <w:t># Time to wait for Wi-Fi connection in seconds</w:t>
+        <w:t>#</w:t>
+      </w:r>
+      <w:proofErr w:type="gramEnd"/>
+      <w:r>
+        <w:rPr>
+          <w:rFonts w:ascii="Consolas" w:eastAsia="Times New Roman" w:hAnsi="Consolas" w:cs="Times New Roman"/>
+          <w:color w:val="707A84"/>
+          <w:sz w:val="21"/>
+          <w:szCs w:val="21"/>
+          <w:lang w:val="en-US" w:eastAsia="fr-FR"/>
+        </w:rPr>
+        <w:t xml:space="preserve"> Time to wait for Wi-Fi connection in seconds</w:t>
       </w:r>
     </w:p>
     <w:p>
@@ -3039,6 +3151,7 @@
         </w:rPr>
       </w:pPr>
       <w:proofErr w:type="spellStart"/>
+      <w:proofErr w:type="gramStart"/>
       <w:r>
         <w:rPr>
           <w:rFonts w:ascii="Consolas" w:eastAsia="Times New Roman" w:hAnsi="Consolas" w:cs="Times New Roman"/>
@@ -3050,6 +3163,7 @@
         <w:t>os.system</w:t>
       </w:r>
       <w:proofErr w:type="spellEnd"/>
+      <w:proofErr w:type="gramEnd"/>
       <w:r>
         <w:rPr>
           <w:rFonts w:ascii="Consolas" w:eastAsia="Times New Roman" w:hAnsi="Consolas" w:cs="Times New Roman"/>
@@ -3177,6 +3291,7 @@
         </w:rPr>
       </w:pPr>
       <w:proofErr w:type="spellStart"/>
+      <w:proofErr w:type="gramStart"/>
       <w:r>
         <w:rPr>
           <w:rFonts w:ascii="Consolas" w:eastAsia="Times New Roman" w:hAnsi="Consolas" w:cs="Times New Roman"/>
@@ -3196,7 +3311,18 @@
           <w:szCs w:val="21"/>
           <w:lang w:val="en-US" w:eastAsia="fr-FR"/>
         </w:rPr>
-        <w:t>([</w:t>
+        <w:t>(</w:t>
+      </w:r>
+      <w:proofErr w:type="gramEnd"/>
+      <w:r>
+        <w:rPr>
+          <w:rFonts w:ascii="Consolas" w:eastAsia="Times New Roman" w:hAnsi="Consolas" w:cs="Times New Roman"/>
+          <w:color w:val="939DA5"/>
+          <w:sz w:val="21"/>
+          <w:szCs w:val="21"/>
+          <w:lang w:val="en-US" w:eastAsia="fr-FR"/>
+        </w:rPr>
+        <w:t>[</w:t>
       </w:r>
       <w:r>
         <w:rPr>
@@ -3403,18 +3529,40 @@
           <w:szCs w:val="21"/>
           <w:lang w:val="en-US" w:eastAsia="fr-FR"/>
         </w:rPr>
-        <w:t>check_wifi</w:t>
-      </w:r>
-      <w:proofErr w:type="spellEnd"/>
-      <w:r>
-        <w:rPr>
-          <w:rFonts w:ascii="Consolas" w:eastAsia="Times New Roman" w:hAnsi="Consolas" w:cs="Times New Roman"/>
-          <w:color w:val="939DA5"/>
-          <w:sz w:val="21"/>
-          <w:szCs w:val="21"/>
-          <w:lang w:val="en-US" w:eastAsia="fr-FR"/>
-        </w:rPr>
-        <w:t>():</w:t>
+        <w:t>check_</w:t>
+      </w:r>
+      <w:proofErr w:type="gramStart"/>
+      <w:r>
+        <w:rPr>
+          <w:rFonts w:ascii="Consolas" w:eastAsia="Times New Roman" w:hAnsi="Consolas" w:cs="Times New Roman"/>
+          <w:color w:val="FFEA6B"/>
+          <w:sz w:val="21"/>
+          <w:szCs w:val="21"/>
+          <w:lang w:val="en-US" w:eastAsia="fr-FR"/>
+        </w:rPr>
+        <w:t>wifi</w:t>
+      </w:r>
+      <w:proofErr w:type="spellEnd"/>
+      <w:r>
+        <w:rPr>
+          <w:rFonts w:ascii="Consolas" w:eastAsia="Times New Roman" w:hAnsi="Consolas" w:cs="Times New Roman"/>
+          <w:color w:val="939DA5"/>
+          <w:sz w:val="21"/>
+          <w:szCs w:val="21"/>
+          <w:lang w:val="en-US" w:eastAsia="fr-FR"/>
+        </w:rPr>
+        <w:t>(</w:t>
+      </w:r>
+      <w:proofErr w:type="gramEnd"/>
+      <w:r>
+        <w:rPr>
+          <w:rFonts w:ascii="Consolas" w:eastAsia="Times New Roman" w:hAnsi="Consolas" w:cs="Times New Roman"/>
+          <w:color w:val="939DA5"/>
+          <w:sz w:val="21"/>
+          <w:szCs w:val="21"/>
+          <w:lang w:val="en-US" w:eastAsia="fr-FR"/>
+        </w:rPr>
+        <w:t>):</w:t>
       </w:r>
     </w:p>
     <w:p>
@@ -3485,6 +3633,7 @@
         <w:t xml:space="preserve">        </w:t>
       </w:r>
       <w:proofErr w:type="spellStart"/>
+      <w:proofErr w:type="gramStart"/>
       <w:r>
         <w:rPr>
           <w:rFonts w:ascii="Consolas" w:eastAsia="Times New Roman" w:hAnsi="Consolas" w:cs="Times New Roman"/>
@@ -3504,7 +3653,18 @@
           <w:szCs w:val="21"/>
           <w:lang w:val="en-US" w:eastAsia="fr-FR"/>
         </w:rPr>
-        <w:t>([</w:t>
+        <w:t>(</w:t>
+      </w:r>
+      <w:proofErr w:type="gramEnd"/>
+      <w:r>
+        <w:rPr>
+          <w:rFonts w:ascii="Consolas" w:eastAsia="Times New Roman" w:hAnsi="Consolas" w:cs="Times New Roman"/>
+          <w:color w:val="939DA5"/>
+          <w:sz w:val="21"/>
+          <w:szCs w:val="21"/>
+          <w:lang w:val="en-US" w:eastAsia="fr-FR"/>
+        </w:rPr>
+        <w:t>[</w:t>
       </w:r>
       <w:r>
         <w:rPr>
@@ -3811,6 +3971,7 @@
         <w:t xml:space="preserve"> </w:t>
       </w:r>
       <w:proofErr w:type="spellStart"/>
+      <w:proofErr w:type="gramStart"/>
       <w:r>
         <w:rPr>
           <w:rFonts w:ascii="Consolas" w:eastAsia="Times New Roman" w:hAnsi="Consolas" w:cs="Times New Roman"/>
@@ -3822,6 +3983,7 @@
         <w:t>subprocess.CalledProcessError</w:t>
       </w:r>
       <w:proofErr w:type="spellEnd"/>
+      <w:proofErr w:type="gramEnd"/>
       <w:r>
         <w:rPr>
           <w:rFonts w:ascii="Consolas" w:eastAsia="Times New Roman" w:hAnsi="Consolas" w:cs="Times New Roman"/>
@@ -3967,18 +4129,40 @@
           <w:szCs w:val="21"/>
           <w:lang w:val="en-US" w:eastAsia="fr-FR"/>
         </w:rPr>
-        <w:t>update_git</w:t>
-      </w:r>
-      <w:proofErr w:type="spellEnd"/>
-      <w:r>
-        <w:rPr>
-          <w:rFonts w:ascii="Consolas" w:eastAsia="Times New Roman" w:hAnsi="Consolas" w:cs="Times New Roman"/>
-          <w:color w:val="939DA5"/>
-          <w:sz w:val="21"/>
-          <w:szCs w:val="21"/>
-          <w:lang w:val="en-US" w:eastAsia="fr-FR"/>
-        </w:rPr>
-        <w:t>():</w:t>
+        <w:t>update_</w:t>
+      </w:r>
+      <w:proofErr w:type="gramStart"/>
+      <w:r>
+        <w:rPr>
+          <w:rFonts w:ascii="Consolas" w:eastAsia="Times New Roman" w:hAnsi="Consolas" w:cs="Times New Roman"/>
+          <w:color w:val="FFEA6B"/>
+          <w:sz w:val="21"/>
+          <w:szCs w:val="21"/>
+          <w:lang w:val="en-US" w:eastAsia="fr-FR"/>
+        </w:rPr>
+        <w:t>git</w:t>
+      </w:r>
+      <w:proofErr w:type="spellEnd"/>
+      <w:r>
+        <w:rPr>
+          <w:rFonts w:ascii="Consolas" w:eastAsia="Times New Roman" w:hAnsi="Consolas" w:cs="Times New Roman"/>
+          <w:color w:val="939DA5"/>
+          <w:sz w:val="21"/>
+          <w:szCs w:val="21"/>
+          <w:lang w:val="en-US" w:eastAsia="fr-FR"/>
+        </w:rPr>
+        <w:t>(</w:t>
+      </w:r>
+      <w:proofErr w:type="gramEnd"/>
+      <w:r>
+        <w:rPr>
+          <w:rFonts w:ascii="Consolas" w:eastAsia="Times New Roman" w:hAnsi="Consolas" w:cs="Times New Roman"/>
+          <w:color w:val="939DA5"/>
+          <w:sz w:val="21"/>
+          <w:szCs w:val="21"/>
+          <w:lang w:val="en-US" w:eastAsia="fr-FR"/>
+        </w:rPr>
+        <w:t>):</w:t>
       </w:r>
     </w:p>
     <w:p>
@@ -4005,6 +4189,7 @@
         <w:t xml:space="preserve">    </w:t>
       </w:r>
       <w:proofErr w:type="spellStart"/>
+      <w:proofErr w:type="gramStart"/>
       <w:r>
         <w:rPr>
           <w:rFonts w:ascii="Consolas" w:eastAsia="Times New Roman" w:hAnsi="Consolas" w:cs="Times New Roman"/>
@@ -4016,6 +4201,7 @@
         <w:t>os.chdir</w:t>
       </w:r>
       <w:proofErr w:type="spellEnd"/>
+      <w:proofErr w:type="gramEnd"/>
       <w:r>
         <w:rPr>
           <w:rFonts w:ascii="Consolas" w:eastAsia="Times New Roman" w:hAnsi="Consolas" w:cs="Times New Roman"/>
@@ -4073,6 +4259,7 @@
         <w:t xml:space="preserve">    </w:t>
       </w:r>
       <w:proofErr w:type="spellStart"/>
+      <w:proofErr w:type="gramStart"/>
       <w:r>
         <w:rPr>
           <w:rFonts w:ascii="Consolas" w:eastAsia="Times New Roman" w:hAnsi="Consolas" w:cs="Times New Roman"/>
@@ -4092,7 +4279,18 @@
           <w:szCs w:val="21"/>
           <w:lang w:val="en-US" w:eastAsia="fr-FR"/>
         </w:rPr>
-        <w:t>([</w:t>
+        <w:t>(</w:t>
+      </w:r>
+      <w:proofErr w:type="gramEnd"/>
+      <w:r>
+        <w:rPr>
+          <w:rFonts w:ascii="Consolas" w:eastAsia="Times New Roman" w:hAnsi="Consolas" w:cs="Times New Roman"/>
+          <w:color w:val="939DA5"/>
+          <w:sz w:val="21"/>
+          <w:szCs w:val="21"/>
+          <w:lang w:val="en-US" w:eastAsia="fr-FR"/>
+        </w:rPr>
+        <w:t>[</w:t>
       </w:r>
       <w:r>
         <w:rPr>
@@ -4305,6 +4503,7 @@
         <w:t xml:space="preserve"> </w:t>
       </w:r>
       <w:proofErr w:type="spellStart"/>
+      <w:proofErr w:type="gramStart"/>
       <w:r>
         <w:rPr>
           <w:rFonts w:ascii="Consolas" w:eastAsia="Times New Roman" w:hAnsi="Consolas" w:cs="Times New Roman"/>
@@ -4324,7 +4523,18 @@
           <w:szCs w:val="21"/>
           <w:lang w:val="en-US" w:eastAsia="fr-FR"/>
         </w:rPr>
-        <w:t>([</w:t>
+        <w:t>(</w:t>
+      </w:r>
+      <w:proofErr w:type="gramEnd"/>
+      <w:r>
+        <w:rPr>
+          <w:rFonts w:ascii="Consolas" w:eastAsia="Times New Roman" w:hAnsi="Consolas" w:cs="Times New Roman"/>
+          <w:color w:val="939DA5"/>
+          <w:sz w:val="21"/>
+          <w:szCs w:val="21"/>
+          <w:lang w:val="en-US" w:eastAsia="fr-FR"/>
+        </w:rPr>
+        <w:t>[</w:t>
       </w:r>
       <w:r>
         <w:rPr>
@@ -4551,6 +4761,7 @@
         <w:t xml:space="preserve">            </w:t>
       </w:r>
       <w:proofErr w:type="spellStart"/>
+      <w:proofErr w:type="gramStart"/>
       <w:r>
         <w:rPr>
           <w:rFonts w:ascii="Consolas" w:eastAsia="Times New Roman" w:hAnsi="Consolas" w:cs="Times New Roman"/>
@@ -4570,7 +4781,18 @@
           <w:szCs w:val="21"/>
           <w:lang w:val="en-US" w:eastAsia="fr-FR"/>
         </w:rPr>
-        <w:t>([</w:t>
+        <w:t>(</w:t>
+      </w:r>
+      <w:proofErr w:type="gramEnd"/>
+      <w:r>
+        <w:rPr>
+          <w:rFonts w:ascii="Consolas" w:eastAsia="Times New Roman" w:hAnsi="Consolas" w:cs="Times New Roman"/>
+          <w:color w:val="939DA5"/>
+          <w:sz w:val="21"/>
+          <w:szCs w:val="21"/>
+          <w:lang w:val="en-US" w:eastAsia="fr-FR"/>
+        </w:rPr>
+        <w:t>[</w:t>
       </w:r>
       <w:r>
         <w:rPr>
@@ -4783,6 +5005,7 @@
         <w:t xml:space="preserve">                </w:t>
       </w:r>
       <w:proofErr w:type="spellStart"/>
+      <w:proofErr w:type="gramStart"/>
       <w:r>
         <w:rPr>
           <w:rFonts w:ascii="Consolas" w:eastAsia="Times New Roman" w:hAnsi="Consolas" w:cs="Times New Roman"/>
@@ -4802,7 +5025,18 @@
           <w:szCs w:val="21"/>
           <w:lang w:val="en-US" w:eastAsia="fr-FR"/>
         </w:rPr>
-        <w:t>([</w:t>
+        <w:t>(</w:t>
+      </w:r>
+      <w:proofErr w:type="gramEnd"/>
+      <w:r>
+        <w:rPr>
+          <w:rFonts w:ascii="Consolas" w:eastAsia="Times New Roman" w:hAnsi="Consolas" w:cs="Times New Roman"/>
+          <w:color w:val="939DA5"/>
+          <w:sz w:val="21"/>
+          <w:szCs w:val="21"/>
+          <w:lang w:val="en-US" w:eastAsia="fr-FR"/>
+        </w:rPr>
+        <w:t>[</w:t>
       </w:r>
       <w:r>
         <w:rPr>
@@ -5068,8 +5302,20 @@
           <w:szCs w:val="21"/>
           <w:lang w:val="en-US" w:eastAsia="fr-FR"/>
         </w:rPr>
-        <w:t>@app.route</w:t>
-      </w:r>
+        <w:t>@</w:t>
+      </w:r>
+      <w:proofErr w:type="gramStart"/>
+      <w:r>
+        <w:rPr>
+          <w:rFonts w:ascii="Consolas" w:eastAsia="Times New Roman" w:hAnsi="Consolas" w:cs="Times New Roman"/>
+          <w:color w:val="FFEA6B"/>
+          <w:sz w:val="21"/>
+          <w:szCs w:val="21"/>
+          <w:lang w:val="en-US" w:eastAsia="fr-FR"/>
+        </w:rPr>
+        <w:t>app.route</w:t>
+      </w:r>
+      <w:proofErr w:type="gramEnd"/>
       <w:r>
         <w:rPr>
           <w:rFonts w:ascii="Consolas" w:eastAsia="Times New Roman" w:hAnsi="Consolas" w:cs="Times New Roman"/>
@@ -5174,6 +5420,7 @@
         </w:rPr>
         <w:t xml:space="preserve"> </w:t>
       </w:r>
+      <w:proofErr w:type="gramStart"/>
       <w:r>
         <w:rPr>
           <w:rFonts w:ascii="Consolas" w:eastAsia="Times New Roman" w:hAnsi="Consolas" w:cs="Times New Roman"/>
@@ -5192,7 +5439,18 @@
           <w:szCs w:val="21"/>
           <w:lang w:val="en-US" w:eastAsia="fr-FR"/>
         </w:rPr>
-        <w:t>():</w:t>
+        <w:t>(</w:t>
+      </w:r>
+      <w:proofErr w:type="gramEnd"/>
+      <w:r>
+        <w:rPr>
+          <w:rFonts w:ascii="Consolas" w:eastAsia="Times New Roman" w:hAnsi="Consolas" w:cs="Times New Roman"/>
+          <w:color w:val="939DA5"/>
+          <w:sz w:val="21"/>
+          <w:szCs w:val="21"/>
+          <w:lang w:val="en-US" w:eastAsia="fr-FR"/>
+        </w:rPr>
+        <w:t>):</w:t>
       </w:r>
     </w:p>
     <w:p>
@@ -5239,6 +5497,7 @@
         <w:t xml:space="preserve"> </w:t>
       </w:r>
       <w:proofErr w:type="spellStart"/>
+      <w:proofErr w:type="gramStart"/>
       <w:r>
         <w:rPr>
           <w:rFonts w:ascii="Consolas" w:eastAsia="Times New Roman" w:hAnsi="Consolas" w:cs="Times New Roman"/>
@@ -5250,6 +5509,7 @@
         <w:t>request.method</w:t>
       </w:r>
       <w:proofErr w:type="spellEnd"/>
+      <w:proofErr w:type="gramEnd"/>
       <w:r>
         <w:rPr>
           <w:rFonts w:ascii="Consolas" w:eastAsia="Times New Roman" w:hAnsi="Consolas" w:cs="Times New Roman"/>
@@ -5361,6 +5621,7 @@
         <w:t xml:space="preserve"> = </w:t>
       </w:r>
       <w:proofErr w:type="spellStart"/>
+      <w:proofErr w:type="gramStart"/>
       <w:r>
         <w:rPr>
           <w:rFonts w:ascii="Consolas" w:eastAsia="Times New Roman" w:hAnsi="Consolas" w:cs="Times New Roman"/>
@@ -5372,6 +5633,7 @@
         <w:t>request.form</w:t>
       </w:r>
       <w:proofErr w:type="spellEnd"/>
+      <w:proofErr w:type="gramEnd"/>
       <w:r>
         <w:rPr>
           <w:rFonts w:ascii="Consolas" w:eastAsia="Times New Roman" w:hAnsi="Consolas" w:cs="Times New Roman"/>
@@ -5449,6 +5711,7 @@
         <w:t xml:space="preserve">        password = </w:t>
       </w:r>
       <w:proofErr w:type="spellStart"/>
+      <w:proofErr w:type="gramStart"/>
       <w:r>
         <w:rPr>
           <w:rFonts w:ascii="Consolas" w:eastAsia="Times New Roman" w:hAnsi="Consolas" w:cs="Times New Roman"/>
@@ -5460,6 +5723,7 @@
         <w:t>request.form</w:t>
       </w:r>
       <w:proofErr w:type="spellEnd"/>
+      <w:proofErr w:type="gramEnd"/>
       <w:r>
         <w:rPr>
           <w:rFonts w:ascii="Consolas" w:eastAsia="Times New Roman" w:hAnsi="Consolas" w:cs="Times New Roman"/>
@@ -5554,7 +5818,29 @@
           <w:szCs w:val="21"/>
           <w:lang w:val="en-US" w:eastAsia="fr-FR"/>
         </w:rPr>
-        <w:t>(uuid.uuid4())</w:t>
+        <w:t>(</w:t>
+      </w:r>
+      <w:proofErr w:type="gramStart"/>
+      <w:r>
+        <w:rPr>
+          <w:rFonts w:ascii="Consolas" w:eastAsia="Times New Roman" w:hAnsi="Consolas" w:cs="Times New Roman"/>
+          <w:color w:val="939DA5"/>
+          <w:sz w:val="21"/>
+          <w:szCs w:val="21"/>
+          <w:lang w:val="en-US" w:eastAsia="fr-FR"/>
+        </w:rPr>
+        <w:t>uuid.uuid</w:t>
+      </w:r>
+      <w:proofErr w:type="gramEnd"/>
+      <w:r>
+        <w:rPr>
+          <w:rFonts w:ascii="Consolas" w:eastAsia="Times New Roman" w:hAnsi="Consolas" w:cs="Times New Roman"/>
+          <w:color w:val="939DA5"/>
+          <w:sz w:val="21"/>
+          <w:szCs w:val="21"/>
+          <w:lang w:val="en-US" w:eastAsia="fr-FR"/>
+        </w:rPr>
+        <w:t>4())</w:t>
       </w:r>
     </w:p>
     <w:p>
@@ -6597,6 +6883,7 @@
         <w:t>ssid</w:t>
       </w:r>
       <w:proofErr w:type="spellEnd"/>
+      <w:proofErr w:type="gramStart"/>
       <w:r>
         <w:rPr>
           <w:rFonts w:ascii="Consolas" w:eastAsia="Times New Roman" w:hAnsi="Consolas" w:cs="Times New Roman"/>
@@ -6629,6 +6916,7 @@
         <w:t>nmconnection</w:t>
       </w:r>
       <w:proofErr w:type="spellEnd"/>
+      <w:proofErr w:type="gramEnd"/>
       <w:r>
         <w:rPr>
           <w:rFonts w:ascii="Consolas" w:eastAsia="Times New Roman" w:hAnsi="Consolas" w:cs="Times New Roman"/>
@@ -6683,6 +6971,7 @@
         </w:rPr>
         <w:t xml:space="preserve"> </w:t>
       </w:r>
+      <w:proofErr w:type="gramStart"/>
       <w:r>
         <w:rPr>
           <w:rFonts w:ascii="Consolas" w:eastAsia="Times New Roman" w:hAnsi="Consolas" w:cs="Times New Roman"/>
@@ -6704,6 +6993,7 @@
         <w:t>(</w:t>
       </w:r>
       <w:proofErr w:type="spellStart"/>
+      <w:proofErr w:type="gramEnd"/>
       <w:r>
         <w:rPr>
           <w:rFonts w:ascii="Consolas" w:eastAsia="Times New Roman" w:hAnsi="Consolas" w:cs="Times New Roman"/>
@@ -6790,6 +7080,7 @@
         <w:t xml:space="preserve">            </w:t>
       </w:r>
       <w:proofErr w:type="spellStart"/>
+      <w:proofErr w:type="gramStart"/>
       <w:r>
         <w:rPr>
           <w:rFonts w:ascii="Consolas" w:eastAsia="Times New Roman" w:hAnsi="Consolas" w:cs="Times New Roman"/>
@@ -6801,6 +7092,7 @@
         <w:t>f.write</w:t>
       </w:r>
       <w:proofErr w:type="spellEnd"/>
+      <w:proofErr w:type="gramEnd"/>
       <w:r>
         <w:rPr>
           <w:rFonts w:ascii="Consolas" w:eastAsia="Times New Roman" w:hAnsi="Consolas" w:cs="Times New Roman"/>
@@ -6858,6 +7150,7 @@
         <w:t xml:space="preserve">        </w:t>
       </w:r>
       <w:proofErr w:type="spellStart"/>
+      <w:proofErr w:type="gramStart"/>
       <w:r>
         <w:rPr>
           <w:rFonts w:ascii="Consolas" w:eastAsia="Times New Roman" w:hAnsi="Consolas" w:cs="Times New Roman"/>
@@ -6869,6 +7162,7 @@
         <w:t>os.chmod</w:t>
       </w:r>
       <w:proofErr w:type="spellEnd"/>
+      <w:proofErr w:type="gramEnd"/>
       <w:r>
         <w:rPr>
           <w:rFonts w:ascii="Consolas" w:eastAsia="Times New Roman" w:hAnsi="Consolas" w:cs="Times New Roman"/>
@@ -7026,6 +7320,7 @@
         <w:t xml:space="preserve">        </w:t>
       </w:r>
       <w:proofErr w:type="spellStart"/>
+      <w:proofErr w:type="gramStart"/>
       <w:r>
         <w:rPr>
           <w:rFonts w:ascii="Consolas" w:eastAsia="Times New Roman" w:hAnsi="Consolas" w:cs="Times New Roman"/>
@@ -7037,6 +7332,7 @@
         <w:t>time.sleep</w:t>
       </w:r>
       <w:proofErr w:type="spellEnd"/>
+      <w:proofErr w:type="gramEnd"/>
       <w:r>
         <w:rPr>
           <w:rFonts w:ascii="Consolas" w:eastAsia="Times New Roman" w:hAnsi="Consolas" w:cs="Times New Roman"/>
@@ -7092,6 +7388,7 @@
         <w:t xml:space="preserve">        </w:t>
       </w:r>
       <w:proofErr w:type="spellStart"/>
+      <w:proofErr w:type="gramStart"/>
       <w:r>
         <w:rPr>
           <w:rFonts w:ascii="Consolas" w:eastAsia="Times New Roman" w:hAnsi="Consolas" w:cs="Times New Roman"/>
@@ -7103,6 +7400,7 @@
         <w:t>os.system</w:t>
       </w:r>
       <w:proofErr w:type="spellEnd"/>
+      <w:proofErr w:type="gramEnd"/>
       <w:r>
         <w:rPr>
           <w:rFonts w:ascii="Consolas" w:eastAsia="Times New Roman" w:hAnsi="Consolas" w:cs="Times New Roman"/>
@@ -7224,6 +7522,7 @@
         <w:t xml:space="preserve"> = </w:t>
       </w:r>
       <w:proofErr w:type="spellStart"/>
+      <w:proofErr w:type="gramStart"/>
       <w:r>
         <w:rPr>
           <w:rFonts w:ascii="Consolas" w:eastAsia="Times New Roman" w:hAnsi="Consolas" w:cs="Times New Roman"/>
@@ -7243,7 +7542,18 @@
           <w:szCs w:val="21"/>
           <w:lang w:val="en-US" w:eastAsia="fr-FR"/>
         </w:rPr>
-        <w:t>()</w:t>
+        <w:t>(</w:t>
+      </w:r>
+      <w:proofErr w:type="gramEnd"/>
+      <w:r>
+        <w:rPr>
+          <w:rFonts w:ascii="Consolas" w:eastAsia="Times New Roman" w:hAnsi="Consolas" w:cs="Times New Roman"/>
+          <w:color w:val="939DA5"/>
+          <w:sz w:val="21"/>
+          <w:szCs w:val="21"/>
+          <w:lang w:val="en-US" w:eastAsia="fr-FR"/>
+        </w:rPr>
+        <w:t>)</w:t>
       </w:r>
     </w:p>
     <w:p>
@@ -7340,6 +7650,7 @@
         <w:t xml:space="preserve"> = </w:t>
       </w:r>
       <w:proofErr w:type="spellStart"/>
+      <w:proofErr w:type="gramStart"/>
       <w:r>
         <w:rPr>
           <w:rFonts w:ascii="Consolas" w:eastAsia="Times New Roman" w:hAnsi="Consolas" w:cs="Times New Roman"/>
@@ -7359,7 +7670,18 @@
           <w:szCs w:val="21"/>
           <w:lang w:val="en-US" w:eastAsia="fr-FR"/>
         </w:rPr>
-        <w:t>()</w:t>
+        <w:t>(</w:t>
+      </w:r>
+      <w:proofErr w:type="gramEnd"/>
+      <w:r>
+        <w:rPr>
+          <w:rFonts w:ascii="Consolas" w:eastAsia="Times New Roman" w:hAnsi="Consolas" w:cs="Times New Roman"/>
+          <w:color w:val="939DA5"/>
+          <w:sz w:val="21"/>
+          <w:szCs w:val="21"/>
+          <w:lang w:val="en-US" w:eastAsia="fr-FR"/>
+        </w:rPr>
+        <w:t>)</w:t>
       </w:r>
     </w:p>
     <w:p>
@@ -7470,18 +7792,40 @@
           <w:szCs w:val="21"/>
           <w:lang w:val="en-US" w:eastAsia="fr-FR"/>
         </w:rPr>
-        <w:t>check_wifi</w:t>
-      </w:r>
-      <w:proofErr w:type="spellEnd"/>
-      <w:r>
-        <w:rPr>
-          <w:rFonts w:ascii="Consolas" w:eastAsia="Times New Roman" w:hAnsi="Consolas" w:cs="Times New Roman"/>
-          <w:color w:val="939DA5"/>
-          <w:sz w:val="21"/>
-          <w:szCs w:val="21"/>
-          <w:lang w:val="en-US" w:eastAsia="fr-FR"/>
-        </w:rPr>
-        <w:t xml:space="preserve">() == </w:t>
+        <w:t>check_</w:t>
+      </w:r>
+      <w:proofErr w:type="gramStart"/>
+      <w:r>
+        <w:rPr>
+          <w:rFonts w:ascii="Consolas" w:eastAsia="Times New Roman" w:hAnsi="Consolas" w:cs="Times New Roman"/>
+          <w:color w:val="939DA5"/>
+          <w:sz w:val="21"/>
+          <w:szCs w:val="21"/>
+          <w:lang w:val="en-US" w:eastAsia="fr-FR"/>
+        </w:rPr>
+        <w:t>wifi</w:t>
+      </w:r>
+      <w:proofErr w:type="spellEnd"/>
+      <w:r>
+        <w:rPr>
+          <w:rFonts w:ascii="Consolas" w:eastAsia="Times New Roman" w:hAnsi="Consolas" w:cs="Times New Roman"/>
+          <w:color w:val="939DA5"/>
+          <w:sz w:val="21"/>
+          <w:szCs w:val="21"/>
+          <w:lang w:val="en-US" w:eastAsia="fr-FR"/>
+        </w:rPr>
+        <w:t>(</w:t>
+      </w:r>
+      <w:proofErr w:type="gramEnd"/>
+      <w:r>
+        <w:rPr>
+          <w:rFonts w:ascii="Consolas" w:eastAsia="Times New Roman" w:hAnsi="Consolas" w:cs="Times New Roman"/>
+          <w:color w:val="939DA5"/>
+          <w:sz w:val="21"/>
+          <w:szCs w:val="21"/>
+          <w:lang w:val="en-US" w:eastAsia="fr-FR"/>
+        </w:rPr>
+        <w:t xml:space="preserve">) == </w:t>
       </w:r>
       <w:r>
         <w:rPr>
@@ -7636,6 +7980,7 @@
         <w:t xml:space="preserve"> = </w:t>
       </w:r>
       <w:proofErr w:type="spellStart"/>
+      <w:proofErr w:type="gramStart"/>
       <w:r>
         <w:rPr>
           <w:rFonts w:ascii="Consolas" w:eastAsia="Times New Roman" w:hAnsi="Consolas" w:cs="Times New Roman"/>
@@ -7655,7 +8000,18 @@
           <w:szCs w:val="21"/>
           <w:lang w:val="en-US" w:eastAsia="fr-FR"/>
         </w:rPr>
-        <w:t>()</w:t>
+        <w:t>(</w:t>
+      </w:r>
+      <w:proofErr w:type="gramEnd"/>
+      <w:r>
+        <w:rPr>
+          <w:rFonts w:ascii="Consolas" w:eastAsia="Times New Roman" w:hAnsi="Consolas" w:cs="Times New Roman"/>
+          <w:color w:val="939DA5"/>
+          <w:sz w:val="21"/>
+          <w:szCs w:val="21"/>
+          <w:lang w:val="en-US" w:eastAsia="fr-FR"/>
+        </w:rPr>
+        <w:t>)</w:t>
       </w:r>
     </w:p>
     <w:p>
@@ -7737,15 +8093,27 @@
         <w:t>startingTime</w:t>
       </w:r>
       <w:proofErr w:type="spellEnd"/>
-      <w:r>
-        <w:rPr>
-          <w:rFonts w:ascii="Consolas" w:eastAsia="Times New Roman" w:hAnsi="Consolas" w:cs="Times New Roman"/>
-          <w:color w:val="939DA5"/>
-          <w:sz w:val="21"/>
-          <w:szCs w:val="21"/>
-          <w:lang w:val="en-US" w:eastAsia="fr-FR"/>
-        </w:rPr>
-        <w:t xml:space="preserve">).seconds &gt; </w:t>
+      <w:proofErr w:type="gramStart"/>
+      <w:r>
+        <w:rPr>
+          <w:rFonts w:ascii="Consolas" w:eastAsia="Times New Roman" w:hAnsi="Consolas" w:cs="Times New Roman"/>
+          <w:color w:val="939DA5"/>
+          <w:sz w:val="21"/>
+          <w:szCs w:val="21"/>
+          <w:lang w:val="en-US" w:eastAsia="fr-FR"/>
+        </w:rPr>
+        <w:t>).seconds</w:t>
+      </w:r>
+      <w:proofErr w:type="gramEnd"/>
+      <w:r>
+        <w:rPr>
+          <w:rFonts w:ascii="Consolas" w:eastAsia="Times New Roman" w:hAnsi="Consolas" w:cs="Times New Roman"/>
+          <w:color w:val="939DA5"/>
+          <w:sz w:val="21"/>
+          <w:szCs w:val="21"/>
+          <w:lang w:val="en-US" w:eastAsia="fr-FR"/>
+        </w:rPr>
+        <w:t xml:space="preserve"> &gt; </w:t>
       </w:r>
       <w:proofErr w:type="spellStart"/>
       <w:r>
@@ -7868,18 +8236,40 @@
           <w:szCs w:val="21"/>
           <w:lang w:val="en-US" w:eastAsia="fr-FR"/>
         </w:rPr>
-        <w:t>start_services</w:t>
-      </w:r>
-      <w:proofErr w:type="spellEnd"/>
-      <w:r>
-        <w:rPr>
-          <w:rFonts w:ascii="Consolas" w:eastAsia="Times New Roman" w:hAnsi="Consolas" w:cs="Times New Roman"/>
-          <w:color w:val="939DA5"/>
-          <w:sz w:val="21"/>
-          <w:szCs w:val="21"/>
-          <w:lang w:val="en-US" w:eastAsia="fr-FR"/>
-        </w:rPr>
-        <w:t>()</w:t>
+        <w:t>start_</w:t>
+      </w:r>
+      <w:proofErr w:type="gramStart"/>
+      <w:r>
+        <w:rPr>
+          <w:rFonts w:ascii="Consolas" w:eastAsia="Times New Roman" w:hAnsi="Consolas" w:cs="Times New Roman"/>
+          <w:color w:val="939DA5"/>
+          <w:sz w:val="21"/>
+          <w:szCs w:val="21"/>
+          <w:lang w:val="en-US" w:eastAsia="fr-FR"/>
+        </w:rPr>
+        <w:t>services</w:t>
+      </w:r>
+      <w:proofErr w:type="spellEnd"/>
+      <w:r>
+        <w:rPr>
+          <w:rFonts w:ascii="Consolas" w:eastAsia="Times New Roman" w:hAnsi="Consolas" w:cs="Times New Roman"/>
+          <w:color w:val="939DA5"/>
+          <w:sz w:val="21"/>
+          <w:szCs w:val="21"/>
+          <w:lang w:val="en-US" w:eastAsia="fr-FR"/>
+        </w:rPr>
+        <w:t>(</w:t>
+      </w:r>
+      <w:proofErr w:type="gramEnd"/>
+      <w:r>
+        <w:rPr>
+          <w:rFonts w:ascii="Consolas" w:eastAsia="Times New Roman" w:hAnsi="Consolas" w:cs="Times New Roman"/>
+          <w:color w:val="939DA5"/>
+          <w:sz w:val="21"/>
+          <w:szCs w:val="21"/>
+          <w:lang w:val="en-US" w:eastAsia="fr-FR"/>
+        </w:rPr>
+        <w:t>)</w:t>
       </w:r>
     </w:p>
     <w:p>
@@ -8016,15 +8406,27 @@
         <w:t>(</w:t>
       </w:r>
       <w:proofErr w:type="spellStart"/>
-      <w:r>
-        <w:rPr>
-          <w:rFonts w:ascii="Consolas" w:eastAsia="Times New Roman" w:hAnsi="Consolas" w:cs="Times New Roman"/>
-          <w:color w:val="939DA5"/>
-          <w:sz w:val="21"/>
-          <w:szCs w:val="21"/>
-          <w:lang w:val="en-US" w:eastAsia="fr-FR"/>
-        </w:rPr>
-        <w:t>os.path.dirname</w:t>
+      <w:proofErr w:type="gramStart"/>
+      <w:r>
+        <w:rPr>
+          <w:rFonts w:ascii="Consolas" w:eastAsia="Times New Roman" w:hAnsi="Consolas" w:cs="Times New Roman"/>
+          <w:color w:val="939DA5"/>
+          <w:sz w:val="21"/>
+          <w:szCs w:val="21"/>
+          <w:lang w:val="en-US" w:eastAsia="fr-FR"/>
+        </w:rPr>
+        <w:t>os.path</w:t>
+      </w:r>
+      <w:proofErr w:type="gramEnd"/>
+      <w:r>
+        <w:rPr>
+          <w:rFonts w:ascii="Consolas" w:eastAsia="Times New Roman" w:hAnsi="Consolas" w:cs="Times New Roman"/>
+          <w:color w:val="939DA5"/>
+          <w:sz w:val="21"/>
+          <w:szCs w:val="21"/>
+          <w:lang w:val="en-US" w:eastAsia="fr-FR"/>
+        </w:rPr>
+        <w:t>.dirname</w:t>
       </w:r>
       <w:proofErr w:type="spellEnd"/>
       <w:r>
@@ -8149,8 +8551,20 @@
           <w:szCs w:val="21"/>
           <w:lang w:eastAsia="fr-FR"/>
         </w:rPr>
-        <w:t>@app.route</w:t>
-      </w:r>
+        <w:t>@</w:t>
+      </w:r>
+      <w:proofErr w:type="gramStart"/>
+      <w:r>
+        <w:rPr>
+          <w:rFonts w:ascii="Consolas" w:eastAsia="Times New Roman" w:hAnsi="Consolas" w:cs="Times New Roman"/>
+          <w:color w:val="FFEA6B"/>
+          <w:sz w:val="21"/>
+          <w:szCs w:val="21"/>
+          <w:lang w:eastAsia="fr-FR"/>
+        </w:rPr>
+        <w:t>app.route</w:t>
+      </w:r>
+      <w:proofErr w:type="gramEnd"/>
       <w:r>
         <w:rPr>
           <w:rFonts w:ascii="Consolas" w:eastAsia="Times New Roman" w:hAnsi="Consolas" w:cs="Times New Roman"/>
@@ -8196,6 +8610,7 @@
         </w:rPr>
       </w:pPr>
       <w:proofErr w:type="spellStart"/>
+      <w:proofErr w:type="gramStart"/>
       <w:r>
         <w:rPr>
           <w:rFonts w:ascii="Consolas" w:eastAsia="Times New Roman" w:hAnsi="Consolas" w:cs="Times New Roman"/>
@@ -8207,6 +8622,7 @@
         <w:t>def</w:t>
       </w:r>
       <w:proofErr w:type="spellEnd"/>
+      <w:proofErr w:type="gramEnd"/>
       <w:r>
         <w:rPr>
           <w:rFonts w:ascii="Consolas" w:eastAsia="Times New Roman" w:hAnsi="Consolas" w:cs="Times New Roman"/>
@@ -8304,15 +8720,27 @@
         <w:t>(</w:t>
       </w:r>
       <w:proofErr w:type="spellStart"/>
-      <w:r>
-        <w:rPr>
-          <w:rFonts w:ascii="Consolas" w:eastAsia="Times New Roman" w:hAnsi="Consolas" w:cs="Times New Roman"/>
-          <w:color w:val="939DA5"/>
-          <w:sz w:val="21"/>
-          <w:szCs w:val="21"/>
-          <w:lang w:val="en-US" w:eastAsia="fr-FR"/>
-        </w:rPr>
-        <w:t>os.path.dirname</w:t>
+      <w:proofErr w:type="gramStart"/>
+      <w:r>
+        <w:rPr>
+          <w:rFonts w:ascii="Consolas" w:eastAsia="Times New Roman" w:hAnsi="Consolas" w:cs="Times New Roman"/>
+          <w:color w:val="939DA5"/>
+          <w:sz w:val="21"/>
+          <w:szCs w:val="21"/>
+          <w:lang w:val="en-US" w:eastAsia="fr-FR"/>
+        </w:rPr>
+        <w:t>os.path</w:t>
+      </w:r>
+      <w:proofErr w:type="gramEnd"/>
+      <w:r>
+        <w:rPr>
+          <w:rFonts w:ascii="Consolas" w:eastAsia="Times New Roman" w:hAnsi="Consolas" w:cs="Times New Roman"/>
+          <w:color w:val="939DA5"/>
+          <w:sz w:val="21"/>
+          <w:szCs w:val="21"/>
+          <w:lang w:val="en-US" w:eastAsia="fr-FR"/>
+        </w:rPr>
+        <w:t>.dirname</w:t>
       </w:r>
       <w:proofErr w:type="spellEnd"/>
       <w:r>
@@ -8472,18 +8900,40 @@
           <w:szCs w:val="21"/>
           <w:lang w:val="en-US" w:eastAsia="fr-FR"/>
         </w:rPr>
-        <w:t>start_services</w:t>
-      </w:r>
-      <w:proofErr w:type="spellEnd"/>
-      <w:r>
-        <w:rPr>
-          <w:rFonts w:ascii="Consolas" w:eastAsia="Times New Roman" w:hAnsi="Consolas" w:cs="Times New Roman"/>
-          <w:color w:val="939DA5"/>
-          <w:sz w:val="21"/>
-          <w:szCs w:val="21"/>
-          <w:lang w:val="en-US" w:eastAsia="fr-FR"/>
-        </w:rPr>
-        <w:t>():</w:t>
+        <w:t>start_</w:t>
+      </w:r>
+      <w:proofErr w:type="gramStart"/>
+      <w:r>
+        <w:rPr>
+          <w:rFonts w:ascii="Consolas" w:eastAsia="Times New Roman" w:hAnsi="Consolas" w:cs="Times New Roman"/>
+          <w:color w:val="FFEA6B"/>
+          <w:sz w:val="21"/>
+          <w:szCs w:val="21"/>
+          <w:lang w:val="en-US" w:eastAsia="fr-FR"/>
+        </w:rPr>
+        <w:t>services</w:t>
+      </w:r>
+      <w:proofErr w:type="spellEnd"/>
+      <w:r>
+        <w:rPr>
+          <w:rFonts w:ascii="Consolas" w:eastAsia="Times New Roman" w:hAnsi="Consolas" w:cs="Times New Roman"/>
+          <w:color w:val="939DA5"/>
+          <w:sz w:val="21"/>
+          <w:szCs w:val="21"/>
+          <w:lang w:val="en-US" w:eastAsia="fr-FR"/>
+        </w:rPr>
+        <w:t>(</w:t>
+      </w:r>
+      <w:proofErr w:type="gramEnd"/>
+      <w:r>
+        <w:rPr>
+          <w:rFonts w:ascii="Consolas" w:eastAsia="Times New Roman" w:hAnsi="Consolas" w:cs="Times New Roman"/>
+          <w:color w:val="939DA5"/>
+          <w:sz w:val="21"/>
+          <w:szCs w:val="21"/>
+          <w:lang w:val="en-US" w:eastAsia="fr-FR"/>
+        </w:rPr>
+        <w:t>):</w:t>
       </w:r>
     </w:p>
     <w:p>
@@ -8554,6 +9004,7 @@
         <w:t xml:space="preserve">    timeout = </w:t>
       </w:r>
       <w:proofErr w:type="spellStart"/>
+      <w:proofErr w:type="gramStart"/>
       <w:r>
         <w:rPr>
           <w:rFonts w:ascii="Consolas" w:eastAsia="Times New Roman" w:hAnsi="Consolas" w:cs="Times New Roman"/>
@@ -8565,6 +9016,7 @@
         <w:t>time.time</w:t>
       </w:r>
       <w:proofErr w:type="spellEnd"/>
+      <w:proofErr w:type="gramEnd"/>
       <w:r>
         <w:rPr>
           <w:rFonts w:ascii="Consolas" w:eastAsia="Times New Roman" w:hAnsi="Consolas" w:cs="Times New Roman"/>
@@ -8632,6 +9084,7 @@
         <w:t xml:space="preserve">    </w:t>
       </w:r>
       <w:proofErr w:type="spellStart"/>
+      <w:proofErr w:type="gramStart"/>
       <w:r>
         <w:rPr>
           <w:rFonts w:ascii="Consolas" w:eastAsia="Times New Roman" w:hAnsi="Consolas" w:cs="Times New Roman"/>
@@ -8643,6 +9096,7 @@
         <w:t>os.system</w:t>
       </w:r>
       <w:proofErr w:type="spellEnd"/>
+      <w:proofErr w:type="gramEnd"/>
       <w:r>
         <w:rPr>
           <w:rFonts w:ascii="Consolas" w:eastAsia="Times New Roman" w:hAnsi="Consolas" w:cs="Times New Roman"/>
@@ -8742,6 +9196,7 @@
         <w:t xml:space="preserve">    </w:t>
       </w:r>
       <w:proofErr w:type="spellStart"/>
+      <w:proofErr w:type="gramStart"/>
       <w:r>
         <w:rPr>
           <w:rFonts w:ascii="Consolas" w:eastAsia="Times New Roman" w:hAnsi="Consolas" w:cs="Times New Roman"/>
@@ -8753,6 +9208,7 @@
         <w:t>os.system</w:t>
       </w:r>
       <w:proofErr w:type="spellEnd"/>
+      <w:proofErr w:type="gramEnd"/>
       <w:r>
         <w:rPr>
           <w:rFonts w:ascii="Consolas" w:eastAsia="Times New Roman" w:hAnsi="Consolas" w:cs="Times New Roman"/>
@@ -8852,6 +9308,7 @@
         <w:t xml:space="preserve">    </w:t>
       </w:r>
       <w:proofErr w:type="spellStart"/>
+      <w:proofErr w:type="gramStart"/>
       <w:r>
         <w:rPr>
           <w:rFonts w:ascii="Consolas" w:eastAsia="Times New Roman" w:hAnsi="Consolas" w:cs="Times New Roman"/>
@@ -8863,6 +9320,7 @@
         <w:t>os.system</w:t>
       </w:r>
       <w:proofErr w:type="spellEnd"/>
+      <w:proofErr w:type="gramEnd"/>
       <w:r>
         <w:rPr>
           <w:rFonts w:ascii="Consolas" w:eastAsia="Times New Roman" w:hAnsi="Consolas" w:cs="Times New Roman"/>
@@ -8962,6 +9420,7 @@
         <w:t xml:space="preserve">    </w:t>
       </w:r>
       <w:proofErr w:type="spellStart"/>
+      <w:proofErr w:type="gramStart"/>
       <w:r>
         <w:rPr>
           <w:rFonts w:ascii="Consolas" w:eastAsia="Times New Roman" w:hAnsi="Consolas" w:cs="Times New Roman"/>
@@ -8973,6 +9432,7 @@
         <w:t>os.system</w:t>
       </w:r>
       <w:proofErr w:type="spellEnd"/>
+      <w:proofErr w:type="gramEnd"/>
       <w:r>
         <w:rPr>
           <w:rFonts w:ascii="Consolas" w:eastAsia="Times New Roman" w:hAnsi="Consolas" w:cs="Times New Roman"/>
@@ -9083,15 +9543,27 @@
         <w:t>monitor_services</w:t>
       </w:r>
       <w:proofErr w:type="spellEnd"/>
-      <w:r>
-        <w:rPr>
-          <w:rFonts w:ascii="Consolas" w:eastAsia="Times New Roman" w:hAnsi="Consolas" w:cs="Times New Roman"/>
-          <w:color w:val="939DA5"/>
-          <w:sz w:val="21"/>
-          <w:szCs w:val="21"/>
-          <w:lang w:val="en-US" w:eastAsia="fr-FR"/>
-        </w:rPr>
-        <w:t>).start()  </w:t>
+      <w:proofErr w:type="gramStart"/>
+      <w:r>
+        <w:rPr>
+          <w:rFonts w:ascii="Consolas" w:eastAsia="Times New Roman" w:hAnsi="Consolas" w:cs="Times New Roman"/>
+          <w:color w:val="939DA5"/>
+          <w:sz w:val="21"/>
+          <w:szCs w:val="21"/>
+          <w:lang w:val="en-US" w:eastAsia="fr-FR"/>
+        </w:rPr>
+        <w:t>).start</w:t>
+      </w:r>
+      <w:proofErr w:type="gramEnd"/>
+      <w:r>
+        <w:rPr>
+          <w:rFonts w:ascii="Consolas" w:eastAsia="Times New Roman" w:hAnsi="Consolas" w:cs="Times New Roman"/>
+          <w:color w:val="939DA5"/>
+          <w:sz w:val="21"/>
+          <w:szCs w:val="21"/>
+          <w:lang w:val="en-US" w:eastAsia="fr-FR"/>
+        </w:rPr>
+        <w:t>()  </w:t>
       </w:r>
       <w:r>
         <w:rPr>
@@ -9194,18 +9666,40 @@
           <w:szCs w:val="21"/>
           <w:lang w:val="en-US" w:eastAsia="fr-FR"/>
         </w:rPr>
-        <w:t>monitor_services</w:t>
-      </w:r>
-      <w:proofErr w:type="spellEnd"/>
-      <w:r>
-        <w:rPr>
-          <w:rFonts w:ascii="Consolas" w:eastAsia="Times New Roman" w:hAnsi="Consolas" w:cs="Times New Roman"/>
-          <w:color w:val="939DA5"/>
-          <w:sz w:val="21"/>
-          <w:szCs w:val="21"/>
-          <w:lang w:val="en-US" w:eastAsia="fr-FR"/>
-        </w:rPr>
-        <w:t>():</w:t>
+        <w:t>monitor_</w:t>
+      </w:r>
+      <w:proofErr w:type="gramStart"/>
+      <w:r>
+        <w:rPr>
+          <w:rFonts w:ascii="Consolas" w:eastAsia="Times New Roman" w:hAnsi="Consolas" w:cs="Times New Roman"/>
+          <w:color w:val="FFEA6B"/>
+          <w:sz w:val="21"/>
+          <w:szCs w:val="21"/>
+          <w:lang w:val="en-US" w:eastAsia="fr-FR"/>
+        </w:rPr>
+        <w:t>services</w:t>
+      </w:r>
+      <w:proofErr w:type="spellEnd"/>
+      <w:r>
+        <w:rPr>
+          <w:rFonts w:ascii="Consolas" w:eastAsia="Times New Roman" w:hAnsi="Consolas" w:cs="Times New Roman"/>
+          <w:color w:val="939DA5"/>
+          <w:sz w:val="21"/>
+          <w:szCs w:val="21"/>
+          <w:lang w:val="en-US" w:eastAsia="fr-FR"/>
+        </w:rPr>
+        <w:t>(</w:t>
+      </w:r>
+      <w:proofErr w:type="gramEnd"/>
+      <w:r>
+        <w:rPr>
+          <w:rFonts w:ascii="Consolas" w:eastAsia="Times New Roman" w:hAnsi="Consolas" w:cs="Times New Roman"/>
+          <w:color w:val="939DA5"/>
+          <w:sz w:val="21"/>
+          <w:szCs w:val="21"/>
+          <w:lang w:val="en-US" w:eastAsia="fr-FR"/>
+        </w:rPr>
+        <w:t>):</w:t>
       </w:r>
     </w:p>
     <w:p>
@@ -9318,6 +9812,7 @@
         <w:t xml:space="preserve"> </w:t>
       </w:r>
       <w:proofErr w:type="spellStart"/>
+      <w:proofErr w:type="gramStart"/>
       <w:r>
         <w:rPr>
           <w:rFonts w:ascii="Consolas" w:eastAsia="Times New Roman" w:hAnsi="Consolas" w:cs="Times New Roman"/>
@@ -9329,6 +9824,7 @@
         <w:t>time.time</w:t>
       </w:r>
       <w:proofErr w:type="spellEnd"/>
+      <w:proofErr w:type="gramEnd"/>
       <w:r>
         <w:rPr>
           <w:rFonts w:ascii="Consolas" w:eastAsia="Times New Roman" w:hAnsi="Consolas" w:cs="Times New Roman"/>
@@ -9392,18 +9888,40 @@
           <w:szCs w:val="21"/>
           <w:lang w:val="en-US" w:eastAsia="fr-FR"/>
         </w:rPr>
-        <w:t>check_wifi</w:t>
-      </w:r>
-      <w:proofErr w:type="spellEnd"/>
-      <w:r>
-        <w:rPr>
-          <w:rFonts w:ascii="Consolas" w:eastAsia="Times New Roman" w:hAnsi="Consolas" w:cs="Times New Roman"/>
-          <w:color w:val="939DA5"/>
-          <w:sz w:val="21"/>
-          <w:szCs w:val="21"/>
-          <w:lang w:val="en-US" w:eastAsia="fr-FR"/>
-        </w:rPr>
-        <w:t>():</w:t>
+        <w:t>check_</w:t>
+      </w:r>
+      <w:proofErr w:type="gramStart"/>
+      <w:r>
+        <w:rPr>
+          <w:rFonts w:ascii="Consolas" w:eastAsia="Times New Roman" w:hAnsi="Consolas" w:cs="Times New Roman"/>
+          <w:color w:val="939DA5"/>
+          <w:sz w:val="21"/>
+          <w:szCs w:val="21"/>
+          <w:lang w:val="en-US" w:eastAsia="fr-FR"/>
+        </w:rPr>
+        <w:t>wifi</w:t>
+      </w:r>
+      <w:proofErr w:type="spellEnd"/>
+      <w:r>
+        <w:rPr>
+          <w:rFonts w:ascii="Consolas" w:eastAsia="Times New Roman" w:hAnsi="Consolas" w:cs="Times New Roman"/>
+          <w:color w:val="939DA5"/>
+          <w:sz w:val="21"/>
+          <w:szCs w:val="21"/>
+          <w:lang w:val="en-US" w:eastAsia="fr-FR"/>
+        </w:rPr>
+        <w:t>(</w:t>
+      </w:r>
+      <w:proofErr w:type="gramEnd"/>
+      <w:r>
+        <w:rPr>
+          <w:rFonts w:ascii="Consolas" w:eastAsia="Times New Roman" w:hAnsi="Consolas" w:cs="Times New Roman"/>
+          <w:color w:val="939DA5"/>
+          <w:sz w:val="21"/>
+          <w:szCs w:val="21"/>
+          <w:lang w:val="en-US" w:eastAsia="fr-FR"/>
+        </w:rPr>
+        <w:t>):</w:t>
       </w:r>
     </w:p>
     <w:p>
@@ -9494,18 +10012,40 @@
           <w:szCs w:val="21"/>
           <w:lang w:val="en-US" w:eastAsia="fr-FR"/>
         </w:rPr>
-        <w:t>stop_services</w:t>
-      </w:r>
-      <w:proofErr w:type="spellEnd"/>
-      <w:r>
-        <w:rPr>
-          <w:rFonts w:ascii="Consolas" w:eastAsia="Times New Roman" w:hAnsi="Consolas" w:cs="Times New Roman"/>
-          <w:color w:val="939DA5"/>
-          <w:sz w:val="21"/>
-          <w:szCs w:val="21"/>
-          <w:lang w:val="en-US" w:eastAsia="fr-FR"/>
-        </w:rPr>
-        <w:t>()  </w:t>
+        <w:t>stop_</w:t>
+      </w:r>
+      <w:proofErr w:type="gramStart"/>
+      <w:r>
+        <w:rPr>
+          <w:rFonts w:ascii="Consolas" w:eastAsia="Times New Roman" w:hAnsi="Consolas" w:cs="Times New Roman"/>
+          <w:color w:val="939DA5"/>
+          <w:sz w:val="21"/>
+          <w:szCs w:val="21"/>
+          <w:lang w:val="en-US" w:eastAsia="fr-FR"/>
+        </w:rPr>
+        <w:t>services</w:t>
+      </w:r>
+      <w:proofErr w:type="spellEnd"/>
+      <w:r>
+        <w:rPr>
+          <w:rFonts w:ascii="Consolas" w:eastAsia="Times New Roman" w:hAnsi="Consolas" w:cs="Times New Roman"/>
+          <w:color w:val="939DA5"/>
+          <w:sz w:val="21"/>
+          <w:szCs w:val="21"/>
+          <w:lang w:val="en-US" w:eastAsia="fr-FR"/>
+        </w:rPr>
+        <w:t>(</w:t>
+      </w:r>
+      <w:proofErr w:type="gramEnd"/>
+      <w:r>
+        <w:rPr>
+          <w:rFonts w:ascii="Consolas" w:eastAsia="Times New Roman" w:hAnsi="Consolas" w:cs="Times New Roman"/>
+          <w:color w:val="939DA5"/>
+          <w:sz w:val="21"/>
+          <w:szCs w:val="21"/>
+          <w:lang w:val="en-US" w:eastAsia="fr-FR"/>
+        </w:rPr>
+        <w:t>)  </w:t>
       </w:r>
       <w:r>
         <w:rPr>
@@ -9551,18 +10091,40 @@
           <w:szCs w:val="21"/>
           <w:lang w:val="en-US" w:eastAsia="fr-FR"/>
         </w:rPr>
-        <w:t>shutdown_server</w:t>
-      </w:r>
-      <w:proofErr w:type="spellEnd"/>
-      <w:r>
-        <w:rPr>
-          <w:rFonts w:ascii="Consolas" w:eastAsia="Times New Roman" w:hAnsi="Consolas" w:cs="Times New Roman"/>
-          <w:color w:val="939DA5"/>
-          <w:sz w:val="21"/>
-          <w:szCs w:val="21"/>
-          <w:lang w:val="en-US" w:eastAsia="fr-FR"/>
-        </w:rPr>
-        <w:t>()  </w:t>
+        <w:t>shutdown_</w:t>
+      </w:r>
+      <w:proofErr w:type="gramStart"/>
+      <w:r>
+        <w:rPr>
+          <w:rFonts w:ascii="Consolas" w:eastAsia="Times New Roman" w:hAnsi="Consolas" w:cs="Times New Roman"/>
+          <w:color w:val="939DA5"/>
+          <w:sz w:val="21"/>
+          <w:szCs w:val="21"/>
+          <w:lang w:val="en-US" w:eastAsia="fr-FR"/>
+        </w:rPr>
+        <w:t>server</w:t>
+      </w:r>
+      <w:proofErr w:type="spellEnd"/>
+      <w:r>
+        <w:rPr>
+          <w:rFonts w:ascii="Consolas" w:eastAsia="Times New Roman" w:hAnsi="Consolas" w:cs="Times New Roman"/>
+          <w:color w:val="939DA5"/>
+          <w:sz w:val="21"/>
+          <w:szCs w:val="21"/>
+          <w:lang w:val="en-US" w:eastAsia="fr-FR"/>
+        </w:rPr>
+        <w:t>(</w:t>
+      </w:r>
+      <w:proofErr w:type="gramEnd"/>
+      <w:r>
+        <w:rPr>
+          <w:rFonts w:ascii="Consolas" w:eastAsia="Times New Roman" w:hAnsi="Consolas" w:cs="Times New Roman"/>
+          <w:color w:val="939DA5"/>
+          <w:sz w:val="21"/>
+          <w:szCs w:val="21"/>
+          <w:lang w:val="en-US" w:eastAsia="fr-FR"/>
+        </w:rPr>
+        <w:t>)  </w:t>
       </w:r>
       <w:r>
         <w:rPr>
@@ -9657,6 +10219,7 @@
         <w:t xml:space="preserve">        </w:t>
       </w:r>
       <w:proofErr w:type="spellStart"/>
+      <w:proofErr w:type="gramStart"/>
       <w:r>
         <w:rPr>
           <w:rFonts w:ascii="Consolas" w:eastAsia="Times New Roman" w:hAnsi="Consolas" w:cs="Times New Roman"/>
@@ -9668,6 +10231,7 @@
         <w:t>time.sleep</w:t>
       </w:r>
       <w:proofErr w:type="spellEnd"/>
+      <w:proofErr w:type="gramEnd"/>
       <w:r>
         <w:rPr>
           <w:rFonts w:ascii="Consolas" w:eastAsia="Times New Roman" w:hAnsi="Consolas" w:cs="Times New Roman"/>
@@ -9815,18 +10379,40 @@
           <w:szCs w:val="21"/>
           <w:lang w:val="en-US" w:eastAsia="fr-FR"/>
         </w:rPr>
-        <w:t>check_wifi</w:t>
-      </w:r>
-      <w:proofErr w:type="spellEnd"/>
-      <w:r>
-        <w:rPr>
-          <w:rFonts w:ascii="Consolas" w:eastAsia="Times New Roman" w:hAnsi="Consolas" w:cs="Times New Roman"/>
-          <w:color w:val="939DA5"/>
-          <w:sz w:val="21"/>
-          <w:szCs w:val="21"/>
-          <w:lang w:val="en-US" w:eastAsia="fr-FR"/>
-        </w:rPr>
-        <w:t>():</w:t>
+        <w:t>check_</w:t>
+      </w:r>
+      <w:proofErr w:type="gramStart"/>
+      <w:r>
+        <w:rPr>
+          <w:rFonts w:ascii="Consolas" w:eastAsia="Times New Roman" w:hAnsi="Consolas" w:cs="Times New Roman"/>
+          <w:color w:val="939DA5"/>
+          <w:sz w:val="21"/>
+          <w:szCs w:val="21"/>
+          <w:lang w:val="en-US" w:eastAsia="fr-FR"/>
+        </w:rPr>
+        <w:t>wifi</w:t>
+      </w:r>
+      <w:proofErr w:type="spellEnd"/>
+      <w:r>
+        <w:rPr>
+          <w:rFonts w:ascii="Consolas" w:eastAsia="Times New Roman" w:hAnsi="Consolas" w:cs="Times New Roman"/>
+          <w:color w:val="939DA5"/>
+          <w:sz w:val="21"/>
+          <w:szCs w:val="21"/>
+          <w:lang w:val="en-US" w:eastAsia="fr-FR"/>
+        </w:rPr>
+        <w:t>(</w:t>
+      </w:r>
+      <w:proofErr w:type="gramEnd"/>
+      <w:r>
+        <w:rPr>
+          <w:rFonts w:ascii="Consolas" w:eastAsia="Times New Roman" w:hAnsi="Consolas" w:cs="Times New Roman"/>
+          <w:color w:val="939DA5"/>
+          <w:sz w:val="21"/>
+          <w:szCs w:val="21"/>
+          <w:lang w:val="en-US" w:eastAsia="fr-FR"/>
+        </w:rPr>
+        <w:t>):</w:t>
       </w:r>
     </w:p>
     <w:p>
@@ -9861,18 +10447,40 @@
           <w:szCs w:val="21"/>
           <w:lang w:val="en-US" w:eastAsia="fr-FR"/>
         </w:rPr>
-        <w:t>stop_services</w:t>
-      </w:r>
-      <w:proofErr w:type="spellEnd"/>
-      <w:r>
-        <w:rPr>
-          <w:rFonts w:ascii="Consolas" w:eastAsia="Times New Roman" w:hAnsi="Consolas" w:cs="Times New Roman"/>
-          <w:color w:val="939DA5"/>
-          <w:sz w:val="21"/>
-          <w:szCs w:val="21"/>
-          <w:lang w:val="en-US" w:eastAsia="fr-FR"/>
-        </w:rPr>
-        <w:t>()</w:t>
+        <w:t>stop_</w:t>
+      </w:r>
+      <w:proofErr w:type="gramStart"/>
+      <w:r>
+        <w:rPr>
+          <w:rFonts w:ascii="Consolas" w:eastAsia="Times New Roman" w:hAnsi="Consolas" w:cs="Times New Roman"/>
+          <w:color w:val="939DA5"/>
+          <w:sz w:val="21"/>
+          <w:szCs w:val="21"/>
+          <w:lang w:val="en-US" w:eastAsia="fr-FR"/>
+        </w:rPr>
+        <w:t>services</w:t>
+      </w:r>
+      <w:proofErr w:type="spellEnd"/>
+      <w:r>
+        <w:rPr>
+          <w:rFonts w:ascii="Consolas" w:eastAsia="Times New Roman" w:hAnsi="Consolas" w:cs="Times New Roman"/>
+          <w:color w:val="939DA5"/>
+          <w:sz w:val="21"/>
+          <w:szCs w:val="21"/>
+          <w:lang w:val="en-US" w:eastAsia="fr-FR"/>
+        </w:rPr>
+        <w:t>(</w:t>
+      </w:r>
+      <w:proofErr w:type="gramEnd"/>
+      <w:r>
+        <w:rPr>
+          <w:rFonts w:ascii="Consolas" w:eastAsia="Times New Roman" w:hAnsi="Consolas" w:cs="Times New Roman"/>
+          <w:color w:val="939DA5"/>
+          <w:sz w:val="21"/>
+          <w:szCs w:val="21"/>
+          <w:lang w:val="en-US" w:eastAsia="fr-FR"/>
+        </w:rPr>
+        <w:t>)</w:t>
       </w:r>
     </w:p>
     <w:p>
@@ -9907,18 +10515,40 @@
           <w:szCs w:val="21"/>
           <w:lang w:val="en-US" w:eastAsia="fr-FR"/>
         </w:rPr>
-        <w:t>shutdown_server</w:t>
-      </w:r>
-      <w:proofErr w:type="spellEnd"/>
-      <w:r>
-        <w:rPr>
-          <w:rFonts w:ascii="Consolas" w:eastAsia="Times New Roman" w:hAnsi="Consolas" w:cs="Times New Roman"/>
-          <w:color w:val="939DA5"/>
-          <w:sz w:val="21"/>
-          <w:szCs w:val="21"/>
-          <w:lang w:val="en-US" w:eastAsia="fr-FR"/>
-        </w:rPr>
-        <w:t>()  </w:t>
+        <w:t>shutdown_</w:t>
+      </w:r>
+      <w:proofErr w:type="gramStart"/>
+      <w:r>
+        <w:rPr>
+          <w:rFonts w:ascii="Consolas" w:eastAsia="Times New Roman" w:hAnsi="Consolas" w:cs="Times New Roman"/>
+          <w:color w:val="939DA5"/>
+          <w:sz w:val="21"/>
+          <w:szCs w:val="21"/>
+          <w:lang w:val="en-US" w:eastAsia="fr-FR"/>
+        </w:rPr>
+        <w:t>server</w:t>
+      </w:r>
+      <w:proofErr w:type="spellEnd"/>
+      <w:r>
+        <w:rPr>
+          <w:rFonts w:ascii="Consolas" w:eastAsia="Times New Roman" w:hAnsi="Consolas" w:cs="Times New Roman"/>
+          <w:color w:val="939DA5"/>
+          <w:sz w:val="21"/>
+          <w:szCs w:val="21"/>
+          <w:lang w:val="en-US" w:eastAsia="fr-FR"/>
+        </w:rPr>
+        <w:t>(</w:t>
+      </w:r>
+      <w:proofErr w:type="gramEnd"/>
+      <w:r>
+        <w:rPr>
+          <w:rFonts w:ascii="Consolas" w:eastAsia="Times New Roman" w:hAnsi="Consolas" w:cs="Times New Roman"/>
+          <w:color w:val="939DA5"/>
+          <w:sz w:val="21"/>
+          <w:szCs w:val="21"/>
+          <w:lang w:val="en-US" w:eastAsia="fr-FR"/>
+        </w:rPr>
+        <w:t>)  </w:t>
       </w:r>
       <w:r>
         <w:rPr>
@@ -10011,18 +10641,40 @@
           <w:szCs w:val="21"/>
           <w:lang w:val="en-US" w:eastAsia="fr-FR"/>
         </w:rPr>
-        <w:t>stop_services</w:t>
-      </w:r>
-      <w:proofErr w:type="spellEnd"/>
-      <w:r>
-        <w:rPr>
-          <w:rFonts w:ascii="Consolas" w:eastAsia="Times New Roman" w:hAnsi="Consolas" w:cs="Times New Roman"/>
-          <w:color w:val="939DA5"/>
-          <w:sz w:val="21"/>
-          <w:szCs w:val="21"/>
-          <w:lang w:val="en-US" w:eastAsia="fr-FR"/>
-        </w:rPr>
-        <w:t>():</w:t>
+        <w:t>stop_</w:t>
+      </w:r>
+      <w:proofErr w:type="gramStart"/>
+      <w:r>
+        <w:rPr>
+          <w:rFonts w:ascii="Consolas" w:eastAsia="Times New Roman" w:hAnsi="Consolas" w:cs="Times New Roman"/>
+          <w:color w:val="FFEA6B"/>
+          <w:sz w:val="21"/>
+          <w:szCs w:val="21"/>
+          <w:lang w:val="en-US" w:eastAsia="fr-FR"/>
+        </w:rPr>
+        <w:t>services</w:t>
+      </w:r>
+      <w:proofErr w:type="spellEnd"/>
+      <w:r>
+        <w:rPr>
+          <w:rFonts w:ascii="Consolas" w:eastAsia="Times New Roman" w:hAnsi="Consolas" w:cs="Times New Roman"/>
+          <w:color w:val="939DA5"/>
+          <w:sz w:val="21"/>
+          <w:szCs w:val="21"/>
+          <w:lang w:val="en-US" w:eastAsia="fr-FR"/>
+        </w:rPr>
+        <w:t>(</w:t>
+      </w:r>
+      <w:proofErr w:type="gramEnd"/>
+      <w:r>
+        <w:rPr>
+          <w:rFonts w:ascii="Consolas" w:eastAsia="Times New Roman" w:hAnsi="Consolas" w:cs="Times New Roman"/>
+          <w:color w:val="939DA5"/>
+          <w:sz w:val="21"/>
+          <w:szCs w:val="21"/>
+          <w:lang w:val="en-US" w:eastAsia="fr-FR"/>
+        </w:rPr>
+        <w:t>):</w:t>
       </w:r>
     </w:p>
     <w:p>
@@ -10049,6 +10701,7 @@
         <w:t xml:space="preserve">    </w:t>
       </w:r>
       <w:proofErr w:type="spellStart"/>
+      <w:proofErr w:type="gramStart"/>
       <w:r>
         <w:rPr>
           <w:rFonts w:ascii="Consolas" w:eastAsia="Times New Roman" w:hAnsi="Consolas" w:cs="Times New Roman"/>
@@ -10060,6 +10713,7 @@
         <w:t>os.system</w:t>
       </w:r>
       <w:proofErr w:type="spellEnd"/>
+      <w:proofErr w:type="gramEnd"/>
       <w:r>
         <w:rPr>
           <w:rFonts w:ascii="Consolas" w:eastAsia="Times New Roman" w:hAnsi="Consolas" w:cs="Times New Roman"/>
@@ -10159,6 +10813,7 @@
         <w:t xml:space="preserve">    </w:t>
       </w:r>
       <w:proofErr w:type="spellStart"/>
+      <w:proofErr w:type="gramStart"/>
       <w:r>
         <w:rPr>
           <w:rFonts w:ascii="Consolas" w:eastAsia="Times New Roman" w:hAnsi="Consolas" w:cs="Times New Roman"/>
@@ -10170,6 +10825,7 @@
         <w:t>os.system</w:t>
       </w:r>
       <w:proofErr w:type="spellEnd"/>
+      <w:proofErr w:type="gramEnd"/>
       <w:r>
         <w:rPr>
           <w:rFonts w:ascii="Consolas" w:eastAsia="Times New Roman" w:hAnsi="Consolas" w:cs="Times New Roman"/>
@@ -10347,18 +11003,40 @@
           <w:szCs w:val="21"/>
           <w:lang w:val="en-US" w:eastAsia="fr-FR"/>
         </w:rPr>
-        <w:t>shutdown_server</w:t>
-      </w:r>
-      <w:proofErr w:type="spellEnd"/>
-      <w:r>
-        <w:rPr>
-          <w:rFonts w:ascii="Consolas" w:eastAsia="Times New Roman" w:hAnsi="Consolas" w:cs="Times New Roman"/>
-          <w:color w:val="939DA5"/>
-          <w:sz w:val="21"/>
-          <w:szCs w:val="21"/>
-          <w:lang w:val="en-US" w:eastAsia="fr-FR"/>
-        </w:rPr>
-        <w:t>():</w:t>
+        <w:t>shutdown_</w:t>
+      </w:r>
+      <w:proofErr w:type="gramStart"/>
+      <w:r>
+        <w:rPr>
+          <w:rFonts w:ascii="Consolas" w:eastAsia="Times New Roman" w:hAnsi="Consolas" w:cs="Times New Roman"/>
+          <w:color w:val="FFEA6B"/>
+          <w:sz w:val="21"/>
+          <w:szCs w:val="21"/>
+          <w:lang w:val="en-US" w:eastAsia="fr-FR"/>
+        </w:rPr>
+        <w:t>server</w:t>
+      </w:r>
+      <w:proofErr w:type="spellEnd"/>
+      <w:r>
+        <w:rPr>
+          <w:rFonts w:ascii="Consolas" w:eastAsia="Times New Roman" w:hAnsi="Consolas" w:cs="Times New Roman"/>
+          <w:color w:val="939DA5"/>
+          <w:sz w:val="21"/>
+          <w:szCs w:val="21"/>
+          <w:lang w:val="en-US" w:eastAsia="fr-FR"/>
+        </w:rPr>
+        <w:t>(</w:t>
+      </w:r>
+      <w:proofErr w:type="gramEnd"/>
+      <w:r>
+        <w:rPr>
+          <w:rFonts w:ascii="Consolas" w:eastAsia="Times New Roman" w:hAnsi="Consolas" w:cs="Times New Roman"/>
+          <w:color w:val="939DA5"/>
+          <w:sz w:val="21"/>
+          <w:szCs w:val="21"/>
+          <w:lang w:val="en-US" w:eastAsia="fr-FR"/>
+        </w:rPr>
+        <w:t>):</w:t>
       </w:r>
     </w:p>
     <w:p>
@@ -10385,6 +11063,7 @@
         <w:t xml:space="preserve">    </w:t>
       </w:r>
       <w:proofErr w:type="spellStart"/>
+      <w:proofErr w:type="gramStart"/>
       <w:r>
         <w:rPr>
           <w:rFonts w:ascii="Consolas" w:eastAsia="Times New Roman" w:hAnsi="Consolas" w:cs="Times New Roman"/>
@@ -10404,7 +11083,18 @@
           <w:szCs w:val="21"/>
           <w:lang w:val="en-US" w:eastAsia="fr-FR"/>
         </w:rPr>
-        <w:t>._exit(</w:t>
+        <w:t>._</w:t>
+      </w:r>
+      <w:proofErr w:type="gramEnd"/>
+      <w:r>
+        <w:rPr>
+          <w:rFonts w:ascii="Consolas" w:eastAsia="Times New Roman" w:hAnsi="Consolas" w:cs="Times New Roman"/>
+          <w:color w:val="939DA5"/>
+          <w:sz w:val="21"/>
+          <w:szCs w:val="21"/>
+          <w:lang w:val="en-US" w:eastAsia="fr-FR"/>
+        </w:rPr>
+        <w:t>exit(</w:t>
       </w:r>
       <w:r>
         <w:rPr>
@@ -10508,6 +11198,7 @@
         </w:rPr>
         <w:t xml:space="preserve"> </w:t>
       </w:r>
+      <w:proofErr w:type="gramStart"/>
       <w:r>
         <w:rPr>
           <w:rFonts w:ascii="Consolas" w:eastAsia="Times New Roman" w:hAnsi="Consolas" w:cs="Times New Roman"/>
@@ -10526,7 +11217,18 @@
           <w:szCs w:val="21"/>
           <w:lang w:val="en-US" w:eastAsia="fr-FR"/>
         </w:rPr>
-        <w:t>():</w:t>
+        <w:t>(</w:t>
+      </w:r>
+      <w:proofErr w:type="gramEnd"/>
+      <w:r>
+        <w:rPr>
+          <w:rFonts w:ascii="Consolas" w:eastAsia="Times New Roman" w:hAnsi="Consolas" w:cs="Times New Roman"/>
+          <w:color w:val="939DA5"/>
+          <w:sz w:val="21"/>
+          <w:szCs w:val="21"/>
+          <w:lang w:val="en-US" w:eastAsia="fr-FR"/>
+        </w:rPr>
+        <w:t>):</w:t>
       </w:r>
     </w:p>
     <w:p>
@@ -10693,18 +11395,40 @@
           <w:szCs w:val="21"/>
           <w:lang w:val="en-US" w:eastAsia="fr-FR"/>
         </w:rPr>
-        <w:t>check_wifi</w:t>
-      </w:r>
-      <w:proofErr w:type="spellEnd"/>
-      <w:r>
-        <w:rPr>
-          <w:rFonts w:ascii="Consolas" w:eastAsia="Times New Roman" w:hAnsi="Consolas" w:cs="Times New Roman"/>
-          <w:color w:val="939DA5"/>
-          <w:sz w:val="21"/>
-          <w:szCs w:val="21"/>
-          <w:lang w:val="en-US" w:eastAsia="fr-FR"/>
-        </w:rPr>
-        <w:t>():</w:t>
+        <w:t>check_</w:t>
+      </w:r>
+      <w:proofErr w:type="gramStart"/>
+      <w:r>
+        <w:rPr>
+          <w:rFonts w:ascii="Consolas" w:eastAsia="Times New Roman" w:hAnsi="Consolas" w:cs="Times New Roman"/>
+          <w:color w:val="939DA5"/>
+          <w:sz w:val="21"/>
+          <w:szCs w:val="21"/>
+          <w:lang w:val="en-US" w:eastAsia="fr-FR"/>
+        </w:rPr>
+        <w:t>wifi</w:t>
+      </w:r>
+      <w:proofErr w:type="spellEnd"/>
+      <w:r>
+        <w:rPr>
+          <w:rFonts w:ascii="Consolas" w:eastAsia="Times New Roman" w:hAnsi="Consolas" w:cs="Times New Roman"/>
+          <w:color w:val="939DA5"/>
+          <w:sz w:val="21"/>
+          <w:szCs w:val="21"/>
+          <w:lang w:val="en-US" w:eastAsia="fr-FR"/>
+        </w:rPr>
+        <w:t>(</w:t>
+      </w:r>
+      <w:proofErr w:type="gramEnd"/>
+      <w:r>
+        <w:rPr>
+          <w:rFonts w:ascii="Consolas" w:eastAsia="Times New Roman" w:hAnsi="Consolas" w:cs="Times New Roman"/>
+          <w:color w:val="939DA5"/>
+          <w:sz w:val="21"/>
+          <w:szCs w:val="21"/>
+          <w:lang w:val="en-US" w:eastAsia="fr-FR"/>
+        </w:rPr>
+        <w:t>):</w:t>
       </w:r>
     </w:p>
     <w:p>
@@ -10739,18 +11463,40 @@
           <w:szCs w:val="21"/>
           <w:lang w:val="en-US" w:eastAsia="fr-FR"/>
         </w:rPr>
-        <w:t>update_git</w:t>
-      </w:r>
-      <w:proofErr w:type="spellEnd"/>
-      <w:r>
-        <w:rPr>
-          <w:rFonts w:ascii="Consolas" w:eastAsia="Times New Roman" w:hAnsi="Consolas" w:cs="Times New Roman"/>
-          <w:color w:val="939DA5"/>
-          <w:sz w:val="21"/>
-          <w:szCs w:val="21"/>
-          <w:lang w:val="en-US" w:eastAsia="fr-FR"/>
-        </w:rPr>
-        <w:t>()  </w:t>
+        <w:t>update_</w:t>
+      </w:r>
+      <w:proofErr w:type="gramStart"/>
+      <w:r>
+        <w:rPr>
+          <w:rFonts w:ascii="Consolas" w:eastAsia="Times New Roman" w:hAnsi="Consolas" w:cs="Times New Roman"/>
+          <w:color w:val="939DA5"/>
+          <w:sz w:val="21"/>
+          <w:szCs w:val="21"/>
+          <w:lang w:val="en-US" w:eastAsia="fr-FR"/>
+        </w:rPr>
+        <w:t>git</w:t>
+      </w:r>
+      <w:proofErr w:type="spellEnd"/>
+      <w:r>
+        <w:rPr>
+          <w:rFonts w:ascii="Consolas" w:eastAsia="Times New Roman" w:hAnsi="Consolas" w:cs="Times New Roman"/>
+          <w:color w:val="939DA5"/>
+          <w:sz w:val="21"/>
+          <w:szCs w:val="21"/>
+          <w:lang w:val="en-US" w:eastAsia="fr-FR"/>
+        </w:rPr>
+        <w:t>(</w:t>
+      </w:r>
+      <w:proofErr w:type="gramEnd"/>
+      <w:r>
+        <w:rPr>
+          <w:rFonts w:ascii="Consolas" w:eastAsia="Times New Roman" w:hAnsi="Consolas" w:cs="Times New Roman"/>
+          <w:color w:val="939DA5"/>
+          <w:sz w:val="21"/>
+          <w:szCs w:val="21"/>
+          <w:lang w:val="en-US" w:eastAsia="fr-FR"/>
+        </w:rPr>
+        <w:t>)  </w:t>
       </w:r>
       <w:r>
         <w:rPr>
@@ -10787,6 +11533,7 @@
         <w:t xml:space="preserve">        </w:t>
       </w:r>
       <w:proofErr w:type="spellStart"/>
+      <w:proofErr w:type="gramStart"/>
       <w:r>
         <w:rPr>
           <w:rFonts w:ascii="Consolas" w:eastAsia="Times New Roman" w:hAnsi="Consolas" w:cs="Times New Roman"/>
@@ -10806,7 +11553,18 @@
           <w:szCs w:val="21"/>
           <w:lang w:val="en-US" w:eastAsia="fr-FR"/>
         </w:rPr>
-        <w:t>([</w:t>
+        <w:t>(</w:t>
+      </w:r>
+      <w:proofErr w:type="gramEnd"/>
+      <w:r>
+        <w:rPr>
+          <w:rFonts w:ascii="Consolas" w:eastAsia="Times New Roman" w:hAnsi="Consolas" w:cs="Times New Roman"/>
+          <w:color w:val="939DA5"/>
+          <w:sz w:val="21"/>
+          <w:szCs w:val="21"/>
+          <w:lang w:val="en-US" w:eastAsia="fr-FR"/>
+        </w:rPr>
+        <w:t>[</w:t>
       </w:r>
       <w:r>
         <w:rPr>
@@ -10937,18 +11695,40 @@
           <w:szCs w:val="21"/>
           <w:lang w:val="en-US" w:eastAsia="fr-FR"/>
         </w:rPr>
-        <w:t>start_services</w:t>
-      </w:r>
-      <w:proofErr w:type="spellEnd"/>
-      <w:r>
-        <w:rPr>
-          <w:rFonts w:ascii="Consolas" w:eastAsia="Times New Roman" w:hAnsi="Consolas" w:cs="Times New Roman"/>
-          <w:color w:val="939DA5"/>
-          <w:sz w:val="21"/>
-          <w:szCs w:val="21"/>
-          <w:lang w:val="en-US" w:eastAsia="fr-FR"/>
-        </w:rPr>
-        <w:t>()  </w:t>
+        <w:t>start_</w:t>
+      </w:r>
+      <w:proofErr w:type="gramStart"/>
+      <w:r>
+        <w:rPr>
+          <w:rFonts w:ascii="Consolas" w:eastAsia="Times New Roman" w:hAnsi="Consolas" w:cs="Times New Roman"/>
+          <w:color w:val="939DA5"/>
+          <w:sz w:val="21"/>
+          <w:szCs w:val="21"/>
+          <w:lang w:val="en-US" w:eastAsia="fr-FR"/>
+        </w:rPr>
+        <w:t>services</w:t>
+      </w:r>
+      <w:proofErr w:type="spellEnd"/>
+      <w:r>
+        <w:rPr>
+          <w:rFonts w:ascii="Consolas" w:eastAsia="Times New Roman" w:hAnsi="Consolas" w:cs="Times New Roman"/>
+          <w:color w:val="939DA5"/>
+          <w:sz w:val="21"/>
+          <w:szCs w:val="21"/>
+          <w:lang w:val="en-US" w:eastAsia="fr-FR"/>
+        </w:rPr>
+        <w:t>(</w:t>
+      </w:r>
+      <w:proofErr w:type="gramEnd"/>
+      <w:r>
+        <w:rPr>
+          <w:rFonts w:ascii="Consolas" w:eastAsia="Times New Roman" w:hAnsi="Consolas" w:cs="Times New Roman"/>
+          <w:color w:val="939DA5"/>
+          <w:sz w:val="21"/>
+          <w:szCs w:val="21"/>
+          <w:lang w:val="en-US" w:eastAsia="fr-FR"/>
+        </w:rPr>
+        <w:t>)  </w:t>
       </w:r>
       <w:r>
         <w:rPr>
@@ -10985,6 +11765,7 @@
         <w:t xml:space="preserve">        </w:t>
       </w:r>
       <w:proofErr w:type="spellStart"/>
+      <w:proofErr w:type="gramStart"/>
       <w:r>
         <w:rPr>
           <w:rFonts w:ascii="Consolas" w:eastAsia="Times New Roman" w:hAnsi="Consolas" w:cs="Times New Roman"/>
@@ -11004,7 +11785,18 @@
           <w:szCs w:val="21"/>
           <w:lang w:val="en-US" w:eastAsia="fr-FR"/>
         </w:rPr>
-        <w:t>(host=</w:t>
+        <w:t>(</w:t>
+      </w:r>
+      <w:proofErr w:type="gramEnd"/>
+      <w:r>
+        <w:rPr>
+          <w:rFonts w:ascii="Consolas" w:eastAsia="Times New Roman" w:hAnsi="Consolas" w:cs="Times New Roman"/>
+          <w:color w:val="939DA5"/>
+          <w:sz w:val="21"/>
+          <w:szCs w:val="21"/>
+          <w:lang w:val="en-US" w:eastAsia="fr-FR"/>
+        </w:rPr>
+        <w:t>host=</w:t>
       </w:r>
       <w:r>
         <w:rPr>
@@ -11084,6 +11876,7 @@
           <w:lang w:eastAsia="fr-FR"/>
         </w:rPr>
       </w:pPr>
+      <w:proofErr w:type="gramStart"/>
       <w:r>
         <w:rPr>
           <w:rFonts w:ascii="Consolas" w:eastAsia="Times New Roman" w:hAnsi="Consolas" w:cs="Times New Roman"/>
@@ -11094,6 +11887,7 @@
         </w:rPr>
         <w:t>if</w:t>
       </w:r>
+      <w:proofErr w:type="gramEnd"/>
       <w:r>
         <w:rPr>
           <w:rFonts w:ascii="Consolas" w:eastAsia="Times New Roman" w:hAnsi="Consolas" w:cs="Times New Roman"/>
@@ -11168,7 +11962,29 @@
           <w:szCs w:val="21"/>
           <w:lang w:eastAsia="fr-FR"/>
         </w:rPr>
-        <w:t>    main()</w:t>
+        <w:t xml:space="preserve">    </w:t>
+      </w:r>
+      <w:proofErr w:type="gramStart"/>
+      <w:r>
+        <w:rPr>
+          <w:rFonts w:ascii="Consolas" w:eastAsia="Times New Roman" w:hAnsi="Consolas" w:cs="Times New Roman"/>
+          <w:color w:val="939DA5"/>
+          <w:sz w:val="21"/>
+          <w:szCs w:val="21"/>
+          <w:lang w:eastAsia="fr-FR"/>
+        </w:rPr>
+        <w:t>main(</w:t>
+      </w:r>
+      <w:proofErr w:type="gramEnd"/>
+      <w:r>
+        <w:rPr>
+          <w:rFonts w:ascii="Consolas" w:eastAsia="Times New Roman" w:hAnsi="Consolas" w:cs="Times New Roman"/>
+          <w:color w:val="939DA5"/>
+          <w:sz w:val="21"/>
+          <w:szCs w:val="21"/>
+          <w:lang w:eastAsia="fr-FR"/>
+        </w:rPr>
+        <w:t>)</w:t>
       </w:r>
     </w:p>
     <w:p>
@@ -11265,6 +12081,7 @@
         <w:spacing w:after="0"/>
       </w:pPr>
       <w:proofErr w:type="spellStart"/>
+      <w:proofErr w:type="gramStart"/>
       <w:r>
         <w:rPr>
           <w:rFonts w:ascii="Consolas" w:eastAsia="Consolas" w:hAnsi="Consolas" w:cs="Consolas"/>
@@ -11275,6 +12092,7 @@
         <w:t>crontab</w:t>
       </w:r>
       <w:proofErr w:type="spellEnd"/>
+      <w:proofErr w:type="gramEnd"/>
       <w:r>
         <w:rPr>
           <w:rFonts w:ascii="Consolas" w:eastAsia="Consolas" w:hAnsi="Consolas" w:cs="Consolas"/>
@@ -11402,13 +12220,13 @@
         <w:rPr>
           <w:rFonts w:ascii="Aptos" w:eastAsia="Aptos" w:hAnsi="Aptos" w:cs="Aptos"/>
         </w:rPr>
-        <w:t>Vérifier l</w:t>
+        <w:t>Trouver les ports</w:t>
       </w:r>
       <w:r>
         <w:rPr>
           <w:rFonts w:ascii="Aptos" w:eastAsia="Aptos" w:hAnsi="Aptos" w:cs="Aptos"/>
         </w:rPr>
-        <w:t>’adresse Kernel du port :</w:t>
+        <w:t> :</w:t>
       </w:r>
     </w:p>
     <w:p>
@@ -11420,30 +12238,47 @@
           <w:color w:val="C586C0"/>
           <w:sz w:val="21"/>
           <w:szCs w:val="21"/>
-          <w:lang w:val="en-US"/>
-        </w:rPr>
-      </w:pPr>
-      <w:proofErr w:type="spellStart"/>
-      <w:r>
-        <w:rPr>
-          <w:rFonts w:ascii="Consolas" w:eastAsia="Consolas" w:hAnsi="Consolas" w:cs="Consolas"/>
-          <w:color w:val="C586C0"/>
-          <w:sz w:val="21"/>
-          <w:szCs w:val="21"/>
-          <w:lang w:val="en-US"/>
-        </w:rPr>
-        <w:t>udevadm</w:t>
-      </w:r>
-      <w:proofErr w:type="spellEnd"/>
-      <w:r>
-        <w:rPr>
-          <w:rFonts w:ascii="Consolas" w:eastAsia="Consolas" w:hAnsi="Consolas" w:cs="Consolas"/>
-          <w:color w:val="C586C0"/>
-          <w:sz w:val="21"/>
-          <w:szCs w:val="21"/>
-          <w:lang w:val="en-US"/>
-        </w:rPr>
-        <w:t xml:space="preserve"> info --name=/dev/ttyUSB0 --attribute-walk</w:t>
+        </w:rPr>
+      </w:pPr>
+      <w:proofErr w:type="gramStart"/>
+      <w:r>
+        <w:rPr>
+          <w:rFonts w:ascii="Consolas" w:eastAsia="Consolas" w:hAnsi="Consolas" w:cs="Consolas"/>
+          <w:color w:val="C586C0"/>
+          <w:sz w:val="21"/>
+          <w:szCs w:val="21"/>
+        </w:rPr>
+        <w:t>ls</w:t>
+      </w:r>
+      <w:proofErr w:type="gramEnd"/>
+      <w:r>
+        <w:rPr>
+          <w:rFonts w:ascii="Consolas" w:eastAsia="Consolas" w:hAnsi="Consolas" w:cs="Consolas"/>
+          <w:color w:val="C586C0"/>
+          <w:sz w:val="21"/>
+          <w:szCs w:val="21"/>
+        </w:rPr>
+        <w:t xml:space="preserve"> /dev/</w:t>
+      </w:r>
+      <w:proofErr w:type="spellStart"/>
+      <w:r>
+        <w:rPr>
+          <w:rFonts w:ascii="Consolas" w:eastAsia="Consolas" w:hAnsi="Consolas" w:cs="Consolas"/>
+          <w:color w:val="C586C0"/>
+          <w:sz w:val="21"/>
+          <w:szCs w:val="21"/>
+        </w:rPr>
+        <w:t>tty</w:t>
+      </w:r>
+      <w:proofErr w:type="spellEnd"/>
+      <w:r>
+        <w:rPr>
+          <w:rFonts w:ascii="Consolas" w:eastAsia="Consolas" w:hAnsi="Consolas" w:cs="Consolas"/>
+          <w:color w:val="C586C0"/>
+          <w:sz w:val="21"/>
+          <w:szCs w:val="21"/>
+        </w:rPr>
+        <w:t>*</w:t>
       </w:r>
     </w:p>
     <w:p>
@@ -11462,7 +12297,13 @@
         <w:rPr>
           <w:rFonts w:ascii="Aptos" w:eastAsia="Aptos" w:hAnsi="Aptos" w:cs="Aptos"/>
         </w:rPr>
-        <w:t>Ecrire dans le fichier suivant :</w:t>
+        <w:t>Vérifier l</w:t>
+      </w:r>
+      <w:r>
+        <w:rPr>
+          <w:rFonts w:ascii="Aptos" w:eastAsia="Aptos" w:hAnsi="Aptos" w:cs="Aptos"/>
+        </w:rPr>
+        <w:t>’adresse Kernel du port :</w:t>
       </w:r>
     </w:p>
     <w:p>
@@ -11477,6 +12318,7 @@
           <w:lang w:val="en-US"/>
         </w:rPr>
       </w:pPr>
+      <w:proofErr w:type="spellStart"/>
       <w:r>
         <w:rPr>
           <w:rFonts w:ascii="Consolas" w:eastAsia="Consolas" w:hAnsi="Consolas" w:cs="Consolas"/>
@@ -11485,9 +12327,9 @@
           <w:szCs w:val="21"/>
           <w:lang w:val="en-US"/>
         </w:rPr>
-        <w:t>sudo nano /</w:t>
-      </w:r>
-      <w:proofErr w:type="spellStart"/>
+        <w:t>udevadm</w:t>
+      </w:r>
+      <w:proofErr w:type="spellEnd"/>
       <w:r>
         <w:rPr>
           <w:rFonts w:ascii="Consolas" w:eastAsia="Consolas" w:hAnsi="Consolas" w:cs="Consolas"/>
@@ -11496,62 +12338,7 @@
           <w:szCs w:val="21"/>
           <w:lang w:val="en-US"/>
         </w:rPr>
-        <w:t>etc</w:t>
-      </w:r>
-      <w:proofErr w:type="spellEnd"/>
-      <w:r>
-        <w:rPr>
-          <w:rFonts w:ascii="Consolas" w:eastAsia="Consolas" w:hAnsi="Consolas" w:cs="Consolas"/>
-          <w:color w:val="C586C0"/>
-          <w:sz w:val="21"/>
-          <w:szCs w:val="21"/>
-          <w:lang w:val="en-US"/>
-        </w:rPr>
-        <w:t>/</w:t>
-      </w:r>
-      <w:proofErr w:type="spellStart"/>
-      <w:r>
-        <w:rPr>
-          <w:rFonts w:ascii="Consolas" w:eastAsia="Consolas" w:hAnsi="Consolas" w:cs="Consolas"/>
-          <w:color w:val="C586C0"/>
-          <w:sz w:val="21"/>
-          <w:szCs w:val="21"/>
-          <w:lang w:val="en-US"/>
-        </w:rPr>
-        <w:t>udev</w:t>
-      </w:r>
-      <w:proofErr w:type="spellEnd"/>
-      <w:r>
-        <w:rPr>
-          <w:rFonts w:ascii="Consolas" w:eastAsia="Consolas" w:hAnsi="Consolas" w:cs="Consolas"/>
-          <w:color w:val="C586C0"/>
-          <w:sz w:val="21"/>
-          <w:szCs w:val="21"/>
-          <w:lang w:val="en-US"/>
-        </w:rPr>
-        <w:t>/</w:t>
-      </w:r>
-      <w:proofErr w:type="spellStart"/>
-      <w:r>
-        <w:rPr>
-          <w:rFonts w:ascii="Consolas" w:eastAsia="Consolas" w:hAnsi="Consolas" w:cs="Consolas"/>
-          <w:color w:val="C586C0"/>
-          <w:sz w:val="21"/>
-          <w:szCs w:val="21"/>
-          <w:lang w:val="en-US"/>
-        </w:rPr>
-        <w:t>rules.d</w:t>
-      </w:r>
-      <w:proofErr w:type="spellEnd"/>
-      <w:r>
-        <w:rPr>
-          <w:rFonts w:ascii="Consolas" w:eastAsia="Consolas" w:hAnsi="Consolas" w:cs="Consolas"/>
-          <w:color w:val="C586C0"/>
-          <w:sz w:val="21"/>
-          <w:szCs w:val="21"/>
-          <w:lang w:val="en-US"/>
-        </w:rPr>
-        <w:t>/10-usb-serial.rules</w:t>
+        <w:t xml:space="preserve"> info --name=/dev/ttyUSB0 --attribute-walk</w:t>
       </w:r>
     </w:p>
     <w:p>
@@ -11570,19 +12357,7 @@
         <w:rPr>
           <w:rFonts w:ascii="Aptos" w:eastAsia="Aptos" w:hAnsi="Aptos" w:cs="Aptos"/>
         </w:rPr>
-        <w:t>Copier-coller</w:t>
-      </w:r>
-      <w:r>
-        <w:rPr>
-          <w:rFonts w:ascii="Aptos" w:eastAsia="Aptos" w:hAnsi="Aptos" w:cs="Aptos"/>
-        </w:rPr>
-        <w:t xml:space="preserve"> le code suivant en modifiant les </w:t>
-      </w:r>
-      <w:r>
-        <w:rPr>
-          <w:rFonts w:ascii="Aptos" w:eastAsia="Aptos" w:hAnsi="Aptos" w:cs="Aptos"/>
-        </w:rPr>
-        <w:t>paramètres :</w:t>
+        <w:t>Ecrire dans le fichier suivant :</w:t>
       </w:r>
     </w:p>
     <w:p>
@@ -11594,61 +12369,22 @@
           <w:color w:val="C586C0"/>
           <w:sz w:val="21"/>
           <w:szCs w:val="21"/>
-        </w:rPr>
-      </w:pPr>
-      <w:r>
-        <w:rPr>
-          <w:rFonts w:ascii="Consolas" w:eastAsia="Consolas" w:hAnsi="Consolas" w:cs="Consolas"/>
-          <w:color w:val="C586C0"/>
-          <w:sz w:val="21"/>
-          <w:szCs w:val="21"/>
+          <w:lang w:val="en-US"/>
+        </w:rPr>
+      </w:pPr>
+      <w:r>
+        <w:rPr>
+          <w:rFonts w:ascii="Consolas" w:eastAsia="Consolas" w:hAnsi="Consolas" w:cs="Consolas"/>
+          <w:color w:val="C586C0"/>
+          <w:sz w:val="21"/>
+          <w:szCs w:val="21"/>
+          <w:lang w:val="en-US"/>
         </w:rPr>
         <w:lastRenderedPageBreak/>
-        <w:t>KERNEL=="</w:t>
-      </w:r>
-      <w:proofErr w:type="spellStart"/>
-      <w:r>
-        <w:rPr>
-          <w:rFonts w:ascii="Consolas" w:eastAsia="Consolas" w:hAnsi="Consolas" w:cs="Consolas"/>
-          <w:color w:val="C586C0"/>
-          <w:sz w:val="21"/>
-          <w:szCs w:val="21"/>
-        </w:rPr>
-        <w:t>ttyUSB</w:t>
-      </w:r>
-      <w:proofErr w:type="spellEnd"/>
-      <w:r>
-        <w:rPr>
-          <w:rFonts w:ascii="Consolas" w:eastAsia="Consolas" w:hAnsi="Consolas" w:cs="Consolas"/>
-          <w:color w:val="C586C0"/>
-          <w:sz w:val="21"/>
-          <w:szCs w:val="21"/>
-        </w:rPr>
-        <w:t>[0-9]*", KERNELS=="1-1.2.1", SYMLINK+="</w:t>
-      </w:r>
-      <w:r>
-        <w:rPr>
-          <w:rFonts w:ascii="Consolas" w:eastAsia="Consolas" w:hAnsi="Consolas" w:cs="Consolas"/>
-          <w:color w:val="C586C0"/>
-          <w:sz w:val="21"/>
-          <w:szCs w:val="21"/>
-        </w:rPr>
-        <w:t>player4</w:t>
-      </w:r>
-      <w:r>
-        <w:rPr>
-          <w:rFonts w:ascii="Consolas" w:eastAsia="Consolas" w:hAnsi="Consolas" w:cs="Consolas"/>
-          <w:color w:val="C586C0"/>
-          <w:sz w:val="21"/>
-          <w:szCs w:val="21"/>
-        </w:rPr>
-        <w:t>"</w:t>
-      </w:r>
-    </w:p>
-    <w:p>
-      <w:pPr>
-        <w:shd w:val="clear" w:color="auto" w:fill="1F1F1F"/>
-        <w:spacing w:after="0"/>
+        <w:t>sudo nano /</w:t>
+      </w:r>
+      <w:proofErr w:type="spellStart"/>
+      <w:r>
         <w:rPr>
           <w:rFonts w:ascii="Consolas" w:eastAsia="Consolas" w:hAnsi="Consolas" w:cs="Consolas"/>
           <w:color w:val="C586C0"/>
@@ -11656,7 +12392,9 @@
           <w:szCs w:val="21"/>
           <w:lang w:val="en-US"/>
         </w:rPr>
-      </w:pPr>
+        <w:t>etc</w:t>
+      </w:r>
+      <w:proofErr w:type="spellEnd"/>
       <w:r>
         <w:rPr>
           <w:rFonts w:ascii="Consolas" w:eastAsia="Consolas" w:hAnsi="Consolas" w:cs="Consolas"/>
@@ -11665,7 +12403,7 @@
           <w:szCs w:val="21"/>
           <w:lang w:val="en-US"/>
         </w:rPr>
-        <w:t>KERNEL=="</w:t>
+        <w:t>/</w:t>
       </w:r>
       <w:proofErr w:type="spellStart"/>
       <w:r>
@@ -11676,7 +12414,7 @@
           <w:szCs w:val="21"/>
           <w:lang w:val="en-US"/>
         </w:rPr>
-        <w:t>ttyUSB</w:t>
+        <w:t>udev</w:t>
       </w:r>
       <w:proofErr w:type="spellEnd"/>
       <w:r>
@@ -11687,8 +12425,9 @@
           <w:szCs w:val="21"/>
           <w:lang w:val="en-US"/>
         </w:rPr>
-        <w:t>[0-9]*", KERNELS=="1-1.2.2", SYMLINK+="player</w:t>
-      </w:r>
+        <w:t>/</w:t>
+      </w:r>
+      <w:proofErr w:type="spellStart"/>
       <w:r>
         <w:rPr>
           <w:rFonts w:ascii="Consolas" w:eastAsia="Consolas" w:hAnsi="Consolas" w:cs="Consolas"/>
@@ -11697,8 +12436,9 @@
           <w:szCs w:val="21"/>
           <w:lang w:val="en-US"/>
         </w:rPr>
-        <w:t>3</w:t>
-      </w:r>
+        <w:t>rules.d</w:t>
+      </w:r>
+      <w:proofErr w:type="spellEnd"/>
       <w:r>
         <w:rPr>
           <w:rFonts w:ascii="Consolas" w:eastAsia="Consolas" w:hAnsi="Consolas" w:cs="Consolas"/>
@@ -11707,137 +12447,7 @@
           <w:szCs w:val="21"/>
           <w:lang w:val="en-US"/>
         </w:rPr>
-        <w:t>"</w:t>
-      </w:r>
-    </w:p>
-    <w:p>
-      <w:pPr>
-        <w:shd w:val="clear" w:color="auto" w:fill="1F1F1F"/>
-        <w:spacing w:after="0"/>
-        <w:rPr>
-          <w:rFonts w:ascii="Consolas" w:eastAsia="Consolas" w:hAnsi="Consolas" w:cs="Consolas"/>
-          <w:color w:val="C586C0"/>
-          <w:sz w:val="21"/>
-          <w:szCs w:val="21"/>
-          <w:lang w:val="en-US"/>
-        </w:rPr>
-      </w:pPr>
-      <w:r>
-        <w:rPr>
-          <w:rFonts w:ascii="Consolas" w:eastAsia="Consolas" w:hAnsi="Consolas" w:cs="Consolas"/>
-          <w:color w:val="C586C0"/>
-          <w:sz w:val="21"/>
-          <w:szCs w:val="21"/>
-          <w:lang w:val="en-US"/>
-        </w:rPr>
-        <w:t>KERNEL=="</w:t>
-      </w:r>
-      <w:proofErr w:type="spellStart"/>
-      <w:r>
-        <w:rPr>
-          <w:rFonts w:ascii="Consolas" w:eastAsia="Consolas" w:hAnsi="Consolas" w:cs="Consolas"/>
-          <w:color w:val="C586C0"/>
-          <w:sz w:val="21"/>
-          <w:szCs w:val="21"/>
-          <w:lang w:val="en-US"/>
-        </w:rPr>
-        <w:t>ttyUSB</w:t>
-      </w:r>
-      <w:proofErr w:type="spellEnd"/>
-      <w:r>
-        <w:rPr>
-          <w:rFonts w:ascii="Consolas" w:eastAsia="Consolas" w:hAnsi="Consolas" w:cs="Consolas"/>
-          <w:color w:val="C586C0"/>
-          <w:sz w:val="21"/>
-          <w:szCs w:val="21"/>
-          <w:lang w:val="en-US"/>
-        </w:rPr>
-        <w:t>[0-9]*", KERNELS=="1-1.2.3", SYMLINK+="player</w:t>
-      </w:r>
-      <w:r>
-        <w:rPr>
-          <w:rFonts w:ascii="Consolas" w:eastAsia="Consolas" w:hAnsi="Consolas" w:cs="Consolas"/>
-          <w:color w:val="C586C0"/>
-          <w:sz w:val="21"/>
-          <w:szCs w:val="21"/>
-          <w:lang w:val="en-US"/>
-        </w:rPr>
-        <w:t>2</w:t>
-      </w:r>
-      <w:r>
-        <w:rPr>
-          <w:rFonts w:ascii="Consolas" w:eastAsia="Consolas" w:hAnsi="Consolas" w:cs="Consolas"/>
-          <w:color w:val="C586C0"/>
-          <w:sz w:val="21"/>
-          <w:szCs w:val="21"/>
-          <w:lang w:val="en-US"/>
-        </w:rPr>
-        <w:t>"</w:t>
-      </w:r>
-    </w:p>
-    <w:p>
-      <w:pPr>
-        <w:shd w:val="clear" w:color="auto" w:fill="1F1F1F"/>
-        <w:spacing w:after="0"/>
-        <w:rPr>
-          <w:rFonts w:ascii="Consolas" w:eastAsia="Consolas" w:hAnsi="Consolas" w:cs="Consolas"/>
-          <w:color w:val="C586C0"/>
-          <w:sz w:val="21"/>
-          <w:szCs w:val="21"/>
-          <w:lang w:val="en-US"/>
-        </w:rPr>
-      </w:pPr>
-      <w:r>
-        <w:rPr>
-          <w:rFonts w:ascii="Consolas" w:eastAsia="Consolas" w:hAnsi="Consolas" w:cs="Consolas"/>
-          <w:color w:val="C586C0"/>
-          <w:sz w:val="21"/>
-          <w:szCs w:val="21"/>
-          <w:lang w:val="en-US"/>
-        </w:rPr>
-        <w:t>KERNEL=="</w:t>
-      </w:r>
-      <w:proofErr w:type="spellStart"/>
-      <w:r>
-        <w:rPr>
-          <w:rFonts w:ascii="Consolas" w:eastAsia="Consolas" w:hAnsi="Consolas" w:cs="Consolas"/>
-          <w:color w:val="C586C0"/>
-          <w:sz w:val="21"/>
-          <w:szCs w:val="21"/>
-          <w:lang w:val="en-US"/>
-        </w:rPr>
-        <w:t>ttyUSB</w:t>
-      </w:r>
-      <w:proofErr w:type="spellEnd"/>
-      <w:r>
-        <w:rPr>
-          <w:rFonts w:ascii="Consolas" w:eastAsia="Consolas" w:hAnsi="Consolas" w:cs="Consolas"/>
-          <w:color w:val="C586C0"/>
-          <w:sz w:val="21"/>
-          <w:szCs w:val="21"/>
-          <w:lang w:val="en-US"/>
-        </w:rPr>
-        <w:t>[0-9]*", KERNELS=="1-1.2.4", SYMLINK+="player</w:t>
-      </w:r>
-      <w:r>
-        <w:rPr>
-          <w:rFonts w:ascii="Consolas" w:eastAsia="Consolas" w:hAnsi="Consolas" w:cs="Consolas"/>
-          <w:color w:val="C586C0"/>
-          <w:sz w:val="21"/>
-          <w:szCs w:val="21"/>
-          <w:lang w:val="en-US"/>
-        </w:rPr>
-        <w:t>1</w:t>
-      </w:r>
-      <w:r>
-        <w:rPr>
-          <w:rFonts w:ascii="Consolas" w:eastAsia="Consolas" w:hAnsi="Consolas" w:cs="Consolas"/>
-          <w:color w:val="C586C0"/>
-          <w:sz w:val="21"/>
-          <w:szCs w:val="21"/>
-          <w:lang w:val="en-US"/>
-        </w:rPr>
-        <w:t>"</w:t>
+        <w:t>/10-usb-serial.rules</w:t>
       </w:r>
     </w:p>
     <w:p>
@@ -11856,13 +12466,19 @@
         <w:rPr>
           <w:rFonts w:ascii="Aptos" w:eastAsia="Aptos" w:hAnsi="Aptos" w:cs="Aptos"/>
         </w:rPr>
-        <w:t>Donner les accès</w:t>
+        <w:t>Copier-coller</w:t>
       </w:r>
       <w:r>
         <w:rPr>
           <w:rFonts w:ascii="Aptos" w:eastAsia="Aptos" w:hAnsi="Aptos" w:cs="Aptos"/>
         </w:rPr>
-        <w:t> :</w:t>
+        <w:t xml:space="preserve"> le code suivant en modifiant les </w:t>
+      </w:r>
+      <w:r>
+        <w:rPr>
+          <w:rFonts w:ascii="Aptos" w:eastAsia="Aptos" w:hAnsi="Aptos" w:cs="Aptos"/>
+        </w:rPr>
+        <w:t>paramètres :</w:t>
       </w:r>
     </w:p>
     <w:p>
@@ -11885,9 +12501,10 @@
           <w:szCs w:val="21"/>
           <w:lang w:val="en-US"/>
         </w:rPr>
-        <w:t>sudo chmod 666 /dev/</w:t>
-      </w:r>
-      <w:proofErr w:type="spellStart"/>
+        <w:t>KERNEL=="</w:t>
+      </w:r>
+      <w:proofErr w:type="spellStart"/>
+      <w:proofErr w:type="gramStart"/>
       <w:r>
         <w:rPr>
           <w:rFonts w:ascii="Consolas" w:eastAsia="Consolas" w:hAnsi="Consolas" w:cs="Consolas"/>
@@ -11896,7 +12513,7 @@
           <w:szCs w:val="21"/>
           <w:lang w:val="en-US"/>
         </w:rPr>
-        <w:t>player</w:t>
+        <w:t>ttyUSB</w:t>
       </w:r>
       <w:proofErr w:type="spellEnd"/>
       <w:r>
@@ -11907,7 +12524,541 @@
           <w:szCs w:val="21"/>
           <w:lang w:val="en-US"/>
         </w:rPr>
-        <w:t>*</w:t>
+        <w:t>[</w:t>
+      </w:r>
+      <w:proofErr w:type="gramEnd"/>
+      <w:r>
+        <w:rPr>
+          <w:rFonts w:ascii="Consolas" w:eastAsia="Consolas" w:hAnsi="Consolas" w:cs="Consolas"/>
+          <w:color w:val="C586C0"/>
+          <w:sz w:val="21"/>
+          <w:szCs w:val="21"/>
+          <w:lang w:val="en-US"/>
+        </w:rPr>
+        <w:t>0-9]*", KERNELS=="1-1.2.1", SYMLINK+="player4"</w:t>
+      </w:r>
+    </w:p>
+    <w:p>
+      <w:pPr>
+        <w:shd w:val="clear" w:color="auto" w:fill="1F1F1F"/>
+        <w:spacing w:after="0"/>
+        <w:rPr>
+          <w:rFonts w:ascii="Consolas" w:eastAsia="Consolas" w:hAnsi="Consolas" w:cs="Consolas"/>
+          <w:color w:val="C586C0"/>
+          <w:sz w:val="21"/>
+          <w:szCs w:val="21"/>
+          <w:lang w:val="en-US"/>
+        </w:rPr>
+      </w:pPr>
+      <w:r>
+        <w:rPr>
+          <w:rFonts w:ascii="Consolas" w:eastAsia="Consolas" w:hAnsi="Consolas" w:cs="Consolas"/>
+          <w:color w:val="C586C0"/>
+          <w:sz w:val="21"/>
+          <w:szCs w:val="21"/>
+          <w:lang w:val="en-US"/>
+        </w:rPr>
+        <w:t>KERNEL=="</w:t>
+      </w:r>
+      <w:proofErr w:type="spellStart"/>
+      <w:proofErr w:type="gramStart"/>
+      <w:r>
+        <w:rPr>
+          <w:rFonts w:ascii="Consolas" w:eastAsia="Consolas" w:hAnsi="Consolas" w:cs="Consolas"/>
+          <w:color w:val="C586C0"/>
+          <w:sz w:val="21"/>
+          <w:szCs w:val="21"/>
+          <w:lang w:val="en-US"/>
+        </w:rPr>
+        <w:t>ttyUSB</w:t>
+      </w:r>
+      <w:proofErr w:type="spellEnd"/>
+      <w:r>
+        <w:rPr>
+          <w:rFonts w:ascii="Consolas" w:eastAsia="Consolas" w:hAnsi="Consolas" w:cs="Consolas"/>
+          <w:color w:val="C586C0"/>
+          <w:sz w:val="21"/>
+          <w:szCs w:val="21"/>
+          <w:lang w:val="en-US"/>
+        </w:rPr>
+        <w:t>[</w:t>
+      </w:r>
+      <w:proofErr w:type="gramEnd"/>
+      <w:r>
+        <w:rPr>
+          <w:rFonts w:ascii="Consolas" w:eastAsia="Consolas" w:hAnsi="Consolas" w:cs="Consolas"/>
+          <w:color w:val="C586C0"/>
+          <w:sz w:val="21"/>
+          <w:szCs w:val="21"/>
+          <w:lang w:val="en-US"/>
+        </w:rPr>
+        <w:t>0-9]*", KERNELS=="1-1.2.2", SYMLINK+="player</w:t>
+      </w:r>
+      <w:r>
+        <w:rPr>
+          <w:rFonts w:ascii="Consolas" w:eastAsia="Consolas" w:hAnsi="Consolas" w:cs="Consolas"/>
+          <w:color w:val="C586C0"/>
+          <w:sz w:val="21"/>
+          <w:szCs w:val="21"/>
+          <w:lang w:val="en-US"/>
+        </w:rPr>
+        <w:t>3</w:t>
+      </w:r>
+      <w:r>
+        <w:rPr>
+          <w:rFonts w:ascii="Consolas" w:eastAsia="Consolas" w:hAnsi="Consolas" w:cs="Consolas"/>
+          <w:color w:val="C586C0"/>
+          <w:sz w:val="21"/>
+          <w:szCs w:val="21"/>
+          <w:lang w:val="en-US"/>
+        </w:rPr>
+        <w:t>"</w:t>
+      </w:r>
+    </w:p>
+    <w:p>
+      <w:pPr>
+        <w:shd w:val="clear" w:color="auto" w:fill="1F1F1F"/>
+        <w:spacing w:after="0"/>
+        <w:rPr>
+          <w:rFonts w:ascii="Consolas" w:eastAsia="Consolas" w:hAnsi="Consolas" w:cs="Consolas"/>
+          <w:color w:val="C586C0"/>
+          <w:sz w:val="21"/>
+          <w:szCs w:val="21"/>
+          <w:lang w:val="en-US"/>
+        </w:rPr>
+      </w:pPr>
+      <w:r>
+        <w:rPr>
+          <w:rFonts w:ascii="Consolas" w:eastAsia="Consolas" w:hAnsi="Consolas" w:cs="Consolas"/>
+          <w:color w:val="C586C0"/>
+          <w:sz w:val="21"/>
+          <w:szCs w:val="21"/>
+          <w:lang w:val="en-US"/>
+        </w:rPr>
+        <w:t>KERNEL=="</w:t>
+      </w:r>
+      <w:proofErr w:type="spellStart"/>
+      <w:proofErr w:type="gramStart"/>
+      <w:r>
+        <w:rPr>
+          <w:rFonts w:ascii="Consolas" w:eastAsia="Consolas" w:hAnsi="Consolas" w:cs="Consolas"/>
+          <w:color w:val="C586C0"/>
+          <w:sz w:val="21"/>
+          <w:szCs w:val="21"/>
+          <w:lang w:val="en-US"/>
+        </w:rPr>
+        <w:t>ttyUSB</w:t>
+      </w:r>
+      <w:proofErr w:type="spellEnd"/>
+      <w:r>
+        <w:rPr>
+          <w:rFonts w:ascii="Consolas" w:eastAsia="Consolas" w:hAnsi="Consolas" w:cs="Consolas"/>
+          <w:color w:val="C586C0"/>
+          <w:sz w:val="21"/>
+          <w:szCs w:val="21"/>
+          <w:lang w:val="en-US"/>
+        </w:rPr>
+        <w:t>[</w:t>
+      </w:r>
+      <w:proofErr w:type="gramEnd"/>
+      <w:r>
+        <w:rPr>
+          <w:rFonts w:ascii="Consolas" w:eastAsia="Consolas" w:hAnsi="Consolas" w:cs="Consolas"/>
+          <w:color w:val="C586C0"/>
+          <w:sz w:val="21"/>
+          <w:szCs w:val="21"/>
+          <w:lang w:val="en-US"/>
+        </w:rPr>
+        <w:t>0-9]*", KERNELS=="1-1.2.3", SYMLINK+="player</w:t>
+      </w:r>
+      <w:r>
+        <w:rPr>
+          <w:rFonts w:ascii="Consolas" w:eastAsia="Consolas" w:hAnsi="Consolas" w:cs="Consolas"/>
+          <w:color w:val="C586C0"/>
+          <w:sz w:val="21"/>
+          <w:szCs w:val="21"/>
+          <w:lang w:val="en-US"/>
+        </w:rPr>
+        <w:t>2</w:t>
+      </w:r>
+      <w:r>
+        <w:rPr>
+          <w:rFonts w:ascii="Consolas" w:eastAsia="Consolas" w:hAnsi="Consolas" w:cs="Consolas"/>
+          <w:color w:val="C586C0"/>
+          <w:sz w:val="21"/>
+          <w:szCs w:val="21"/>
+          <w:lang w:val="en-US"/>
+        </w:rPr>
+        <w:t>"</w:t>
+      </w:r>
+    </w:p>
+    <w:p>
+      <w:pPr>
+        <w:shd w:val="clear" w:color="auto" w:fill="1F1F1F"/>
+        <w:spacing w:after="0"/>
+        <w:rPr>
+          <w:rFonts w:ascii="Consolas" w:eastAsia="Consolas" w:hAnsi="Consolas" w:cs="Consolas"/>
+          <w:color w:val="C586C0"/>
+          <w:sz w:val="21"/>
+          <w:szCs w:val="21"/>
+          <w:lang w:val="en-US"/>
+        </w:rPr>
+      </w:pPr>
+      <w:r>
+        <w:rPr>
+          <w:rFonts w:ascii="Consolas" w:eastAsia="Consolas" w:hAnsi="Consolas" w:cs="Consolas"/>
+          <w:color w:val="C586C0"/>
+          <w:sz w:val="21"/>
+          <w:szCs w:val="21"/>
+          <w:lang w:val="en-US"/>
+        </w:rPr>
+        <w:t>KERNEL=="</w:t>
+      </w:r>
+      <w:proofErr w:type="spellStart"/>
+      <w:proofErr w:type="gramStart"/>
+      <w:r>
+        <w:rPr>
+          <w:rFonts w:ascii="Consolas" w:eastAsia="Consolas" w:hAnsi="Consolas" w:cs="Consolas"/>
+          <w:color w:val="C586C0"/>
+          <w:sz w:val="21"/>
+          <w:szCs w:val="21"/>
+          <w:lang w:val="en-US"/>
+        </w:rPr>
+        <w:t>ttyUSB</w:t>
+      </w:r>
+      <w:proofErr w:type="spellEnd"/>
+      <w:r>
+        <w:rPr>
+          <w:rFonts w:ascii="Consolas" w:eastAsia="Consolas" w:hAnsi="Consolas" w:cs="Consolas"/>
+          <w:color w:val="C586C0"/>
+          <w:sz w:val="21"/>
+          <w:szCs w:val="21"/>
+          <w:lang w:val="en-US"/>
+        </w:rPr>
+        <w:t>[</w:t>
+      </w:r>
+      <w:proofErr w:type="gramEnd"/>
+      <w:r>
+        <w:rPr>
+          <w:rFonts w:ascii="Consolas" w:eastAsia="Consolas" w:hAnsi="Consolas" w:cs="Consolas"/>
+          <w:color w:val="C586C0"/>
+          <w:sz w:val="21"/>
+          <w:szCs w:val="21"/>
+          <w:lang w:val="en-US"/>
+        </w:rPr>
+        <w:t>0-9]*", KERNELS=="1-1.2.4", SYMLINK+="player</w:t>
+      </w:r>
+      <w:r>
+        <w:rPr>
+          <w:rFonts w:ascii="Consolas" w:eastAsia="Consolas" w:hAnsi="Consolas" w:cs="Consolas"/>
+          <w:color w:val="C586C0"/>
+          <w:sz w:val="21"/>
+          <w:szCs w:val="21"/>
+          <w:lang w:val="en-US"/>
+        </w:rPr>
+        <w:t>1</w:t>
+      </w:r>
+      <w:r>
+        <w:rPr>
+          <w:rFonts w:ascii="Consolas" w:eastAsia="Consolas" w:hAnsi="Consolas" w:cs="Consolas"/>
+          <w:color w:val="C586C0"/>
+          <w:sz w:val="21"/>
+          <w:szCs w:val="21"/>
+          <w:lang w:val="en-US"/>
+        </w:rPr>
+        <w:t>"</w:t>
+      </w:r>
+    </w:p>
+    <w:p>
+      <w:pPr>
+        <w:shd w:val="clear" w:color="auto" w:fill="1F1F1F"/>
+        <w:spacing w:after="0"/>
+        <w:rPr>
+          <w:rFonts w:ascii="Consolas" w:eastAsia="Consolas" w:hAnsi="Consolas" w:cs="Consolas"/>
+          <w:color w:val="C586C0"/>
+          <w:sz w:val="21"/>
+          <w:szCs w:val="21"/>
+          <w:lang w:val="en-US"/>
+        </w:rPr>
+      </w:pPr>
+      <w:r>
+        <w:rPr>
+          <w:rFonts w:ascii="Consolas" w:eastAsia="Consolas" w:hAnsi="Consolas" w:cs="Consolas"/>
+          <w:color w:val="C586C0"/>
+          <w:sz w:val="21"/>
+          <w:szCs w:val="21"/>
+          <w:lang w:val="en-US"/>
+        </w:rPr>
+        <w:t>KERNEL=="</w:t>
+      </w:r>
+      <w:proofErr w:type="spellStart"/>
+      <w:proofErr w:type="gramStart"/>
+      <w:r>
+        <w:rPr>
+          <w:rFonts w:ascii="Consolas" w:eastAsia="Consolas" w:hAnsi="Consolas" w:cs="Consolas"/>
+          <w:color w:val="C586C0"/>
+          <w:sz w:val="21"/>
+          <w:szCs w:val="21"/>
+          <w:lang w:val="en-US"/>
+        </w:rPr>
+        <w:t>ttyUSB</w:t>
+      </w:r>
+      <w:proofErr w:type="spellEnd"/>
+      <w:r>
+        <w:rPr>
+          <w:rFonts w:ascii="Consolas" w:eastAsia="Consolas" w:hAnsi="Consolas" w:cs="Consolas"/>
+          <w:color w:val="C586C0"/>
+          <w:sz w:val="21"/>
+          <w:szCs w:val="21"/>
+          <w:lang w:val="en-US"/>
+        </w:rPr>
+        <w:t>[</w:t>
+      </w:r>
+      <w:proofErr w:type="gramEnd"/>
+      <w:r>
+        <w:rPr>
+          <w:rFonts w:ascii="Consolas" w:eastAsia="Consolas" w:hAnsi="Consolas" w:cs="Consolas"/>
+          <w:color w:val="C586C0"/>
+          <w:sz w:val="21"/>
+          <w:szCs w:val="21"/>
+          <w:lang w:val="en-US"/>
+        </w:rPr>
+        <w:t xml:space="preserve">0-9]*", </w:t>
+      </w:r>
+      <w:r>
+        <w:rPr>
+          <w:rFonts w:ascii="Consolas" w:eastAsia="Consolas" w:hAnsi="Consolas" w:cs="Consolas"/>
+          <w:color w:val="C586C0"/>
+          <w:sz w:val="21"/>
+          <w:szCs w:val="21"/>
+          <w:lang w:val="en-US"/>
+        </w:rPr>
+        <w:t>KERNELS=="1-1.1.2:1.0"</w:t>
+      </w:r>
+      <w:r>
+        <w:rPr>
+          <w:rFonts w:ascii="Consolas" w:eastAsia="Consolas" w:hAnsi="Consolas" w:cs="Consolas"/>
+          <w:color w:val="C586C0"/>
+          <w:sz w:val="21"/>
+          <w:szCs w:val="21"/>
+          <w:lang w:val="en-US"/>
+        </w:rPr>
+        <w:t xml:space="preserve">, </w:t>
+      </w:r>
+      <w:r>
+        <w:rPr>
+          <w:rFonts w:ascii="Consolas" w:eastAsia="Consolas" w:hAnsi="Consolas" w:cs="Consolas"/>
+          <w:color w:val="C586C0"/>
+          <w:sz w:val="21"/>
+          <w:szCs w:val="21"/>
+          <w:lang w:val="en-US"/>
+        </w:rPr>
+        <w:t>SYMLINK+="</w:t>
+      </w:r>
+      <w:r>
+        <w:rPr>
+          <w:rFonts w:ascii="Consolas" w:eastAsia="Consolas" w:hAnsi="Consolas" w:cs="Consolas"/>
+          <w:color w:val="C586C0"/>
+          <w:sz w:val="21"/>
+          <w:szCs w:val="21"/>
+          <w:lang w:val="en-US"/>
+        </w:rPr>
+        <w:t>ESP32</w:t>
+      </w:r>
+      <w:r>
+        <w:rPr>
+          <w:rFonts w:ascii="Consolas" w:eastAsia="Consolas" w:hAnsi="Consolas" w:cs="Consolas"/>
+          <w:color w:val="C586C0"/>
+          <w:sz w:val="21"/>
+          <w:szCs w:val="21"/>
+          <w:lang w:val="en-US"/>
+        </w:rPr>
+        <w:t>"</w:t>
+      </w:r>
+    </w:p>
+    <w:p>
+      <w:pPr>
+        <w:shd w:val="clear" w:color="auto" w:fill="1F1F1F"/>
+        <w:spacing w:after="0"/>
+        <w:rPr>
+          <w:rFonts w:ascii="Consolas" w:eastAsia="Consolas" w:hAnsi="Consolas" w:cs="Consolas"/>
+          <w:color w:val="C586C0"/>
+          <w:sz w:val="21"/>
+          <w:szCs w:val="21"/>
+          <w:lang w:val="en-US"/>
+        </w:rPr>
+      </w:pPr>
+      <w:r>
+        <w:rPr>
+          <w:rFonts w:ascii="Consolas" w:eastAsia="Consolas" w:hAnsi="Consolas" w:cs="Consolas"/>
+          <w:color w:val="C586C0"/>
+          <w:sz w:val="21"/>
+          <w:szCs w:val="21"/>
+          <w:lang w:val="en-US"/>
+        </w:rPr>
+        <w:t>KERNEL=="ttyS0"</w:t>
+      </w:r>
+      <w:r>
+        <w:rPr>
+          <w:rFonts w:ascii="Consolas" w:eastAsia="Consolas" w:hAnsi="Consolas" w:cs="Consolas"/>
+          <w:color w:val="C586C0"/>
+          <w:sz w:val="21"/>
+          <w:szCs w:val="21"/>
+          <w:lang w:val="en-US"/>
+        </w:rPr>
+        <w:t xml:space="preserve">, </w:t>
+      </w:r>
+      <w:r>
+        <w:rPr>
+          <w:rFonts w:ascii="Consolas" w:eastAsia="Consolas" w:hAnsi="Consolas" w:cs="Consolas"/>
+          <w:color w:val="C586C0"/>
+          <w:sz w:val="21"/>
+          <w:szCs w:val="21"/>
+          <w:lang w:val="en-US"/>
+        </w:rPr>
+        <w:t>KERNEL</w:t>
+      </w:r>
+      <w:r>
+        <w:rPr>
+          <w:rFonts w:ascii="Consolas" w:eastAsia="Consolas" w:hAnsi="Consolas" w:cs="Consolas"/>
+          <w:color w:val="C586C0"/>
+          <w:sz w:val="21"/>
+          <w:szCs w:val="21"/>
+          <w:lang w:val="en-US"/>
+        </w:rPr>
+        <w:t>S</w:t>
+      </w:r>
+      <w:r>
+        <w:rPr>
+          <w:rFonts w:ascii="Consolas" w:eastAsia="Consolas" w:hAnsi="Consolas" w:cs="Consolas"/>
+          <w:color w:val="C586C0"/>
+          <w:sz w:val="21"/>
+          <w:szCs w:val="21"/>
+          <w:lang w:val="en-US"/>
+        </w:rPr>
+        <w:t>=="ttyS0"</w:t>
+      </w:r>
+      <w:r>
+        <w:rPr>
+          <w:rFonts w:ascii="Consolas" w:eastAsia="Consolas" w:hAnsi="Consolas" w:cs="Consolas"/>
+          <w:color w:val="C586C0"/>
+          <w:sz w:val="21"/>
+          <w:szCs w:val="21"/>
+          <w:lang w:val="en-US"/>
+        </w:rPr>
+        <w:t xml:space="preserve">, </w:t>
+      </w:r>
+      <w:r>
+        <w:rPr>
+          <w:rFonts w:ascii="Consolas" w:eastAsia="Consolas" w:hAnsi="Consolas" w:cs="Consolas"/>
+          <w:color w:val="C586C0"/>
+          <w:sz w:val="21"/>
+          <w:szCs w:val="21"/>
+          <w:lang w:val="en-US"/>
+        </w:rPr>
+        <w:t>SYMLINK+="</w:t>
+      </w:r>
+      <w:r>
+        <w:rPr>
+          <w:rFonts w:ascii="Consolas" w:eastAsia="Times New Roman" w:hAnsi="Consolas" w:cs="Times New Roman"/>
+          <w:color w:val="5BEC95"/>
+          <w:sz w:val="21"/>
+          <w:szCs w:val="21"/>
+          <w:lang w:val="en-US" w:eastAsia="fr-FR"/>
+        </w:rPr>
+        <w:t xml:space="preserve"> </w:t>
+      </w:r>
+      <w:proofErr w:type="spellStart"/>
+      <w:r>
+        <w:rPr>
+          <w:rFonts w:ascii="Consolas" w:eastAsia="Consolas" w:hAnsi="Consolas" w:cs="Consolas"/>
+          <w:color w:val="C586C0"/>
+          <w:sz w:val="21"/>
+          <w:szCs w:val="21"/>
+          <w:lang w:val="en-US"/>
+        </w:rPr>
+        <w:t>UICorner</w:t>
+      </w:r>
+      <w:proofErr w:type="spellEnd"/>
+      <w:r>
+        <w:rPr>
+          <w:rFonts w:ascii="Consolas" w:eastAsia="Consolas" w:hAnsi="Consolas" w:cs="Consolas"/>
+          <w:color w:val="C586C0"/>
+          <w:sz w:val="21"/>
+          <w:szCs w:val="21"/>
+          <w:lang w:val="en-US"/>
+        </w:rPr>
+        <w:t>"</w:t>
+      </w:r>
+    </w:p>
+    <w:p>
+      <w:pPr>
+        <w:pStyle w:val="Paragraphedeliste"/>
+        <w:numPr>
+          <w:ilvl w:val="0"/>
+          <w:numId w:val="5"/>
+        </w:numPr>
+        <w:spacing w:after="0" w:line="278" w:lineRule="auto"/>
+        <w:rPr>
+          <w:rFonts w:ascii="Aptos" w:eastAsia="Aptos" w:hAnsi="Aptos" w:cs="Aptos"/>
+        </w:rPr>
+      </w:pPr>
+      <w:r>
+        <w:rPr>
+          <w:rFonts w:ascii="Aptos" w:eastAsia="Aptos" w:hAnsi="Aptos" w:cs="Aptos"/>
+        </w:rPr>
+        <w:t>Donner les accès</w:t>
+      </w:r>
+      <w:r>
+        <w:rPr>
+          <w:rFonts w:ascii="Aptos" w:eastAsia="Aptos" w:hAnsi="Aptos" w:cs="Aptos"/>
+        </w:rPr>
+        <w:t> :</w:t>
+      </w:r>
+    </w:p>
+    <w:p>
+      <w:pPr>
+        <w:shd w:val="clear" w:color="auto" w:fill="1F1F1F"/>
+        <w:spacing w:after="0"/>
+        <w:rPr>
+          <w:rFonts w:ascii="Consolas" w:eastAsia="Consolas" w:hAnsi="Consolas" w:cs="Consolas"/>
+          <w:color w:val="C586C0"/>
+          <w:sz w:val="21"/>
+          <w:szCs w:val="21"/>
+          <w:lang w:val="en-US"/>
+        </w:rPr>
+      </w:pPr>
+      <w:r>
+        <w:rPr>
+          <w:rFonts w:ascii="Consolas" w:eastAsia="Consolas" w:hAnsi="Consolas" w:cs="Consolas"/>
+          <w:color w:val="C586C0"/>
+          <w:sz w:val="21"/>
+          <w:szCs w:val="21"/>
+          <w:lang w:val="en-US"/>
+        </w:rPr>
+        <w:t xml:space="preserve">sudo </w:t>
+      </w:r>
+      <w:proofErr w:type="spellStart"/>
+      <w:r>
+        <w:rPr>
+          <w:rFonts w:ascii="Consolas" w:eastAsia="Consolas" w:hAnsi="Consolas" w:cs="Consolas"/>
+          <w:color w:val="C586C0"/>
+          <w:sz w:val="21"/>
+          <w:szCs w:val="21"/>
+          <w:lang w:val="en-US"/>
+        </w:rPr>
+        <w:t>chmod</w:t>
+      </w:r>
+      <w:proofErr w:type="spellEnd"/>
+      <w:r>
+        <w:rPr>
+          <w:rFonts w:ascii="Consolas" w:eastAsia="Consolas" w:hAnsi="Consolas" w:cs="Consolas"/>
+          <w:color w:val="C586C0"/>
+          <w:sz w:val="21"/>
+          <w:szCs w:val="21"/>
+          <w:lang w:val="en-US"/>
+        </w:rPr>
+        <w:t xml:space="preserve"> 666 /dev/player*</w:t>
       </w:r>
     </w:p>
     <w:p>

</xml_diff>